<commit_message>
added bugfixing sources to 'gebruikte bronnen'
</commit_message>
<xml_diff>
--- a/Project/doc/Documentatie Sam/Gebruikte Bronnen.docx
+++ b/Project/doc/Documentatie Sam/Gebruikte Bronnen.docx
@@ -128,6 +128,11 @@
           <w:ilvl w:val="0"/>
           <w:numId w:val="1"/>
         </w:numPr>
+        <w:rPr>
+          <w:rStyle w:val="Hyperlink"/>
+          <w:color w:val="auto"/>
+          <w:u w:val="none"/>
+        </w:rPr>
       </w:pPr>
       <w:hyperlink r:id="rId11" w:history="1">
         <w:r>
@@ -137,6 +142,78 @@
           <w:t>https://answers.unity.com/questions/1229321/scene-assetsfirst-levelunity-1-couldnt-be-loaded-b.html</w:t>
         </w:r>
       </w:hyperlink>
+    </w:p>
+    <w:p>
+      <w:pPr>
+        <w:pStyle w:val="ListParagraph"/>
+        <w:numPr>
+          <w:ilvl w:val="0"/>
+          <w:numId w:val="1"/>
+        </w:numPr>
+      </w:pPr>
+      <w:r>
+        <w:t>FIX GIT PUSH TO REMOTE</w:t>
+      </w:r>
+    </w:p>
+    <w:p>
+      <w:pPr>
+        <w:pStyle w:val="ListParagraph"/>
+        <w:numPr>
+          <w:ilvl w:val="1"/>
+          <w:numId w:val="1"/>
+        </w:numPr>
+      </w:pPr>
+      <w:hyperlink r:id="rId12" w:history="1">
+        <w:r>
+          <w:rPr>
+            <w:rStyle w:val="Hyperlink"/>
+          </w:rPr>
+          <w:t>https://git-scm.com/docs/git-revert.html</w:t>
+        </w:r>
+      </w:hyperlink>
+    </w:p>
+    <w:p>
+      <w:pPr>
+        <w:pStyle w:val="ListParagraph"/>
+        <w:numPr>
+          <w:ilvl w:val="1"/>
+          <w:numId w:val="1"/>
+        </w:numPr>
+      </w:pPr>
+      <w:hyperlink r:id="rId13" w:history="1">
+        <w:r>
+          <w:rPr>
+            <w:rStyle w:val="Hyperlink"/>
+          </w:rPr>
+          <w:t>https://stackoverflow.com/questions/42694584/push-fails-in-gitkraken-with-errormessage-push-failed-cannot-read-property-ful</w:t>
+        </w:r>
+      </w:hyperlink>
+    </w:p>
+    <w:p>
+      <w:pPr>
+        <w:pStyle w:val="ListParagraph"/>
+        <w:numPr>
+          <w:ilvl w:val="1"/>
+          <w:numId w:val="1"/>
+        </w:numPr>
+      </w:pPr>
+      <w:hyperlink r:id="rId14" w:history="1">
+        <w:r>
+          <w:rPr>
+            <w:rStyle w:val="Hyperlink"/>
+          </w:rPr>
+          <w:t>https://github.com/github/gitignore/blob/master/Unity.gitignore</w:t>
+        </w:r>
+      </w:hyperlink>
+    </w:p>
+    <w:p>
+      <w:pPr>
+        <w:pStyle w:val="ListParagraph"/>
+        <w:numPr>
+          <w:ilvl w:val="1"/>
+          <w:numId w:val="1"/>
+        </w:numPr>
+      </w:pPr>
       <w:bookmarkStart w:id="0" w:name="_GoBack"/>
       <w:bookmarkEnd w:id="0"/>
     </w:p>
@@ -268,7 +345,7 @@
   <w:abstractNum w:abstractNumId="1" w15:restartNumberingAfterBreak="0">
     <w:nsid w:val="7E13709A"/>
     <w:multiLevelType w:val="hybridMultilevel"/>
-    <w:tmpl w:val="18CCC4F0"/>
+    <w:tmpl w:val="80B88D92"/>
     <w:lvl w:ilvl="0" w:tplc="08130001">
       <w:start w:val="1"/>
       <w:numFmt w:val="bullet"/>
@@ -281,7 +358,7 @@
         <w:rFonts w:ascii="Symbol" w:hAnsi="Symbol" w:hint="default"/>
       </w:rPr>
     </w:lvl>
-    <w:lvl w:ilvl="1" w:tplc="08130003" w:tentative="1">
+    <w:lvl w:ilvl="1" w:tplc="08130003">
       <w:start w:val="1"/>
       <w:numFmt w:val="bullet"/>
       <w:lvlText w:val="o"/>

</xml_diff>

<commit_message>
Added mockups and log and rearranged doc folder
</commit_message>
<xml_diff>
--- a/Project/doc/Documentatie Sam/Gebruikte Bronnen.docx
+++ b/Project/doc/Documentatie Sam/Gebruikte Bronnen.docx
@@ -128,11 +128,6 @@
           <w:ilvl w:val="0"/>
           <w:numId w:val="1"/>
         </w:numPr>
-        <w:rPr>
-          <w:rStyle w:val="Hyperlink"/>
-          <w:color w:val="auto"/>
-          <w:u w:val="none"/>
-        </w:rPr>
       </w:pPr>
       <w:hyperlink r:id="rId11" w:history="1">
         <w:r>
@@ -142,78 +137,6 @@
           <w:t>https://answers.unity.com/questions/1229321/scene-assetsfirst-levelunity-1-couldnt-be-loaded-b.html</w:t>
         </w:r>
       </w:hyperlink>
-    </w:p>
-    <w:p>
-      <w:pPr>
-        <w:pStyle w:val="ListParagraph"/>
-        <w:numPr>
-          <w:ilvl w:val="0"/>
-          <w:numId w:val="1"/>
-        </w:numPr>
-      </w:pPr>
-      <w:r>
-        <w:t>FIX GIT PUSH TO REMOTE</w:t>
-      </w:r>
-    </w:p>
-    <w:p>
-      <w:pPr>
-        <w:pStyle w:val="ListParagraph"/>
-        <w:numPr>
-          <w:ilvl w:val="1"/>
-          <w:numId w:val="1"/>
-        </w:numPr>
-      </w:pPr>
-      <w:hyperlink r:id="rId12" w:history="1">
-        <w:r>
-          <w:rPr>
-            <w:rStyle w:val="Hyperlink"/>
-          </w:rPr>
-          <w:t>https://git-scm.com/docs/git-revert.html</w:t>
-        </w:r>
-      </w:hyperlink>
-    </w:p>
-    <w:p>
-      <w:pPr>
-        <w:pStyle w:val="ListParagraph"/>
-        <w:numPr>
-          <w:ilvl w:val="1"/>
-          <w:numId w:val="1"/>
-        </w:numPr>
-      </w:pPr>
-      <w:hyperlink r:id="rId13" w:history="1">
-        <w:r>
-          <w:rPr>
-            <w:rStyle w:val="Hyperlink"/>
-          </w:rPr>
-          <w:t>https://stackoverflow.com/questions/42694584/push-fails-in-gitkraken-with-errormessage-push-failed-cannot-read-property-ful</w:t>
-        </w:r>
-      </w:hyperlink>
-    </w:p>
-    <w:p>
-      <w:pPr>
-        <w:pStyle w:val="ListParagraph"/>
-        <w:numPr>
-          <w:ilvl w:val="1"/>
-          <w:numId w:val="1"/>
-        </w:numPr>
-      </w:pPr>
-      <w:hyperlink r:id="rId14" w:history="1">
-        <w:r>
-          <w:rPr>
-            <w:rStyle w:val="Hyperlink"/>
-          </w:rPr>
-          <w:t>https://github.com/github/gitignore/blob/master/Unity.gitignore</w:t>
-        </w:r>
-      </w:hyperlink>
-    </w:p>
-    <w:p>
-      <w:pPr>
-        <w:pStyle w:val="ListParagraph"/>
-        <w:numPr>
-          <w:ilvl w:val="1"/>
-          <w:numId w:val="1"/>
-        </w:numPr>
-      </w:pPr>
       <w:bookmarkStart w:id="0" w:name="_GoBack"/>
       <w:bookmarkEnd w:id="0"/>
     </w:p>
@@ -345,7 +268,7 @@
   <w:abstractNum w:abstractNumId="1" w15:restartNumberingAfterBreak="0">
     <w:nsid w:val="7E13709A"/>
     <w:multiLevelType w:val="hybridMultilevel"/>
-    <w:tmpl w:val="80B88D92"/>
+    <w:tmpl w:val="18CCC4F0"/>
     <w:lvl w:ilvl="0" w:tplc="08130001">
       <w:start w:val="1"/>
       <w:numFmt w:val="bullet"/>
@@ -358,7 +281,7 @@
         <w:rFonts w:ascii="Symbol" w:hAnsi="Symbol" w:hint="default"/>
       </w:rPr>
     </w:lvl>
-    <w:lvl w:ilvl="1" w:tplc="08130003">
+    <w:lvl w:ilvl="1" w:tplc="08130003" w:tentative="1">
       <w:start w:val="1"/>
       <w:numFmt w:val="bullet"/>
       <w:lvlText w:val="o"/>

</xml_diff>

<commit_message>
added sources & XML + preparing solution for development
</commit_message>
<xml_diff>
--- a/Project/doc/Documentatie Sam/Gebruikte Bronnen.docx
+++ b/Project/doc/Documentatie Sam/Gebruikte Bronnen.docx
@@ -128,6 +128,11 @@
           <w:ilvl w:val="0"/>
           <w:numId w:val="1"/>
         </w:numPr>
+        <w:rPr>
+          <w:rStyle w:val="Hyperlink"/>
+          <w:color w:val="auto"/>
+          <w:u w:val="none"/>
+        </w:rPr>
       </w:pPr>
       <w:hyperlink r:id="rId11" w:history="1">
         <w:r>
@@ -137,8 +142,89 @@
           <w:t>https://answers.unity.com/questions/1229321/scene-assetsfirst-levelunity-1-couldnt-be-loaded-b.html</w:t>
         </w:r>
       </w:hyperlink>
+    </w:p>
+    <w:p>
+      <w:pPr>
+        <w:pStyle w:val="Heading1"/>
+      </w:pPr>
+      <w:r>
+        <w:t>Informatieve websites</w:t>
+      </w:r>
+    </w:p>
+    <w:p>
+      <w:pPr>
+        <w:pStyle w:val="Heading2"/>
+      </w:pPr>
+      <w:r>
+        <w:t>Slimme meter</w:t>
+      </w:r>
+    </w:p>
+    <w:p>
+      <w:pPr>
+        <w:pStyle w:val="ListParagraph"/>
+        <w:numPr>
+          <w:ilvl w:val="0"/>
+          <w:numId w:val="3"/>
+        </w:numPr>
+      </w:pPr>
+      <w:hyperlink r:id="rId12" w:history="1">
+        <w:r>
+          <w:rPr>
+            <w:rStyle w:val="Hyperlink"/>
+          </w:rPr>
+          <w:t>https://www.viessmann.be/nl/Informatie-voor/Huiseigenaars/slimme-meters.html</w:t>
+        </w:r>
+      </w:hyperlink>
+    </w:p>
+    <w:p>
+      <w:pPr>
+        <w:pStyle w:val="ListParagraph"/>
+        <w:numPr>
+          <w:ilvl w:val="0"/>
+          <w:numId w:val="3"/>
+        </w:numPr>
+      </w:pPr>
+      <w:hyperlink r:id="rId13" w:history="1">
+        <w:r>
+          <w:rPr>
+            <w:rStyle w:val="Hyperlink"/>
+          </w:rPr>
+          <w:t>https://www.vlaanderen.be/nl/bouwen-wonen-en-energie/elektriciteit-aardgas-en-verwarming/de-digitale-energiemeter</w:t>
+        </w:r>
+      </w:hyperlink>
+    </w:p>
+    <w:p>
+      <w:pPr>
+        <w:pStyle w:val="ListParagraph"/>
+        <w:numPr>
+          <w:ilvl w:val="0"/>
+          <w:numId w:val="3"/>
+        </w:numPr>
+      </w:pPr>
+      <w:hyperlink r:id="rId14" w:history="1">
+        <w:r>
+          <w:rPr>
+            <w:rStyle w:val="Hyperlink"/>
+          </w:rPr>
+          <w:t>https://www.vreg.be/nl/faq</w:t>
+        </w:r>
+      </w:hyperlink>
+    </w:p>
+    <w:p>
+      <w:pPr>
+        <w:pStyle w:val="ListParagraph"/>
+        <w:numPr>
+          <w:ilvl w:val="0"/>
+          <w:numId w:val="3"/>
+        </w:numPr>
+      </w:pPr>
       <w:bookmarkStart w:id="0" w:name="_GoBack"/>
       <w:bookmarkEnd w:id="0"/>
+    </w:p>
+    <w:p>
+      <w:pPr>
+        <w:pStyle w:val="ListParagraph"/>
+      </w:pPr>
     </w:p>
     <w:sectPr>
       <w:pgSz w:w="11906" w:h="16838"/>
@@ -266,6 +352,119 @@
     </w:lvl>
   </w:abstractNum>
   <w:abstractNum w:abstractNumId="1" w15:restartNumberingAfterBreak="0">
+    <w:nsid w:val="4522662C"/>
+    <w:multiLevelType w:val="hybridMultilevel"/>
+    <w:tmpl w:val="FBBA930A"/>
+    <w:lvl w:ilvl="0" w:tplc="08130001">
+      <w:start w:val="1"/>
+      <w:numFmt w:val="bullet"/>
+      <w:lvlText w:val=""/>
+      <w:lvlJc w:val="left"/>
+      <w:pPr>
+        <w:ind w:left="720" w:hanging="360"/>
+      </w:pPr>
+      <w:rPr>
+        <w:rFonts w:ascii="Symbol" w:hAnsi="Symbol" w:hint="default"/>
+      </w:rPr>
+    </w:lvl>
+    <w:lvl w:ilvl="1" w:tplc="08130003" w:tentative="1">
+      <w:start w:val="1"/>
+      <w:numFmt w:val="bullet"/>
+      <w:lvlText w:val="o"/>
+      <w:lvlJc w:val="left"/>
+      <w:pPr>
+        <w:ind w:left="1440" w:hanging="360"/>
+      </w:pPr>
+      <w:rPr>
+        <w:rFonts w:ascii="Courier New" w:hAnsi="Courier New" w:cs="Courier New" w:hint="default"/>
+      </w:rPr>
+    </w:lvl>
+    <w:lvl w:ilvl="2" w:tplc="08130005" w:tentative="1">
+      <w:start w:val="1"/>
+      <w:numFmt w:val="bullet"/>
+      <w:lvlText w:val=""/>
+      <w:lvlJc w:val="left"/>
+      <w:pPr>
+        <w:ind w:left="2160" w:hanging="360"/>
+      </w:pPr>
+      <w:rPr>
+        <w:rFonts w:ascii="Wingdings" w:hAnsi="Wingdings" w:hint="default"/>
+      </w:rPr>
+    </w:lvl>
+    <w:lvl w:ilvl="3" w:tplc="08130001" w:tentative="1">
+      <w:start w:val="1"/>
+      <w:numFmt w:val="bullet"/>
+      <w:lvlText w:val=""/>
+      <w:lvlJc w:val="left"/>
+      <w:pPr>
+        <w:ind w:left="2880" w:hanging="360"/>
+      </w:pPr>
+      <w:rPr>
+        <w:rFonts w:ascii="Symbol" w:hAnsi="Symbol" w:hint="default"/>
+      </w:rPr>
+    </w:lvl>
+    <w:lvl w:ilvl="4" w:tplc="08130003" w:tentative="1">
+      <w:start w:val="1"/>
+      <w:numFmt w:val="bullet"/>
+      <w:lvlText w:val="o"/>
+      <w:lvlJc w:val="left"/>
+      <w:pPr>
+        <w:ind w:left="3600" w:hanging="360"/>
+      </w:pPr>
+      <w:rPr>
+        <w:rFonts w:ascii="Courier New" w:hAnsi="Courier New" w:cs="Courier New" w:hint="default"/>
+      </w:rPr>
+    </w:lvl>
+    <w:lvl w:ilvl="5" w:tplc="08130005" w:tentative="1">
+      <w:start w:val="1"/>
+      <w:numFmt w:val="bullet"/>
+      <w:lvlText w:val=""/>
+      <w:lvlJc w:val="left"/>
+      <w:pPr>
+        <w:ind w:left="4320" w:hanging="360"/>
+      </w:pPr>
+      <w:rPr>
+        <w:rFonts w:ascii="Wingdings" w:hAnsi="Wingdings" w:hint="default"/>
+      </w:rPr>
+    </w:lvl>
+    <w:lvl w:ilvl="6" w:tplc="08130001" w:tentative="1">
+      <w:start w:val="1"/>
+      <w:numFmt w:val="bullet"/>
+      <w:lvlText w:val=""/>
+      <w:lvlJc w:val="left"/>
+      <w:pPr>
+        <w:ind w:left="5040" w:hanging="360"/>
+      </w:pPr>
+      <w:rPr>
+        <w:rFonts w:ascii="Symbol" w:hAnsi="Symbol" w:hint="default"/>
+      </w:rPr>
+    </w:lvl>
+    <w:lvl w:ilvl="7" w:tplc="08130003" w:tentative="1">
+      <w:start w:val="1"/>
+      <w:numFmt w:val="bullet"/>
+      <w:lvlText w:val="o"/>
+      <w:lvlJc w:val="left"/>
+      <w:pPr>
+        <w:ind w:left="5760" w:hanging="360"/>
+      </w:pPr>
+      <w:rPr>
+        <w:rFonts w:ascii="Courier New" w:hAnsi="Courier New" w:cs="Courier New" w:hint="default"/>
+      </w:rPr>
+    </w:lvl>
+    <w:lvl w:ilvl="8" w:tplc="08130005" w:tentative="1">
+      <w:start w:val="1"/>
+      <w:numFmt w:val="bullet"/>
+      <w:lvlText w:val=""/>
+      <w:lvlJc w:val="left"/>
+      <w:pPr>
+        <w:ind w:left="6480" w:hanging="360"/>
+      </w:pPr>
+      <w:rPr>
+        <w:rFonts w:ascii="Wingdings" w:hAnsi="Wingdings" w:hint="default"/>
+      </w:rPr>
+    </w:lvl>
+  </w:abstractNum>
+  <w:abstractNum w:abstractNumId="2" w15:restartNumberingAfterBreak="0">
     <w:nsid w:val="7E13709A"/>
     <w:multiLevelType w:val="hybridMultilevel"/>
     <w:tmpl w:val="18CCC4F0"/>
@@ -379,10 +578,13 @@
     </w:lvl>
   </w:abstractNum>
   <w:num w:numId="1">
-    <w:abstractNumId w:val="1"/>
+    <w:abstractNumId w:val="2"/>
   </w:num>
   <w:num w:numId="2">
     <w:abstractNumId w:val="0"/>
+  </w:num>
+  <w:num w:numId="3">
+    <w:abstractNumId w:val="1"/>
   </w:num>
 </w:numbering>
 </file>
@@ -806,6 +1008,28 @@
       <w:szCs w:val="32"/>
     </w:rPr>
   </w:style>
+  <w:style w:type="paragraph" w:styleId="Heading2">
+    <w:name w:val="heading 2"/>
+    <w:basedOn w:val="Normal"/>
+    <w:next w:val="Normal"/>
+    <w:link w:val="Heading2Char"/>
+    <w:uiPriority w:val="9"/>
+    <w:unhideWhenUsed/>
+    <w:qFormat/>
+    <w:rsid w:val="001538EF"/>
+    <w:pPr>
+      <w:keepNext/>
+      <w:keepLines/>
+      <w:spacing w:before="40" w:after="0"/>
+      <w:outlineLvl w:val="1"/>
+    </w:pPr>
+    <w:rPr>
+      <w:rFonts w:asciiTheme="majorHAnsi" w:eastAsiaTheme="majorEastAsia" w:hAnsiTheme="majorHAnsi" w:cstheme="majorBidi"/>
+      <w:color w:val="2F5496" w:themeColor="accent1" w:themeShade="BF"/>
+      <w:sz w:val="26"/>
+      <w:szCs w:val="26"/>
+    </w:rPr>
+  </w:style>
   <w:style w:type="character" w:default="1" w:styleId="DefaultParagraphFont">
     <w:name w:val="Default Paragraph Font"/>
     <w:uiPriority w:val="1"/>
@@ -878,6 +1102,19 @@
     <w:rPr>
       <w:color w:val="605E5C"/>
       <w:shd w:val="clear" w:color="auto" w:fill="E1DFDD"/>
+    </w:rPr>
+  </w:style>
+  <w:style w:type="character" w:customStyle="1" w:styleId="Heading2Char">
+    <w:name w:val="Heading 2 Char"/>
+    <w:basedOn w:val="DefaultParagraphFont"/>
+    <w:link w:val="Heading2"/>
+    <w:uiPriority w:val="9"/>
+    <w:rsid w:val="001538EF"/>
+    <w:rPr>
+      <w:rFonts w:asciiTheme="majorHAnsi" w:eastAsiaTheme="majorEastAsia" w:hAnsiTheme="majorHAnsi" w:cstheme="majorBidi"/>
+      <w:color w:val="2F5496" w:themeColor="accent1" w:themeShade="BF"/>
+      <w:sz w:val="26"/>
+      <w:szCs w:val="26"/>
     </w:rPr>
   </w:style>
 </w:styles>

</xml_diff>

<commit_message>
Revert "preparing solution for development of Producer level"
This reverts commit 2aa389f2678ddcad79e531694edf80117313edcf.
</commit_message>
<xml_diff>
--- a/Project/doc/Documentatie Sam/Gebruikte Bronnen.docx
+++ b/Project/doc/Documentatie Sam/Gebruikte Bronnen.docx
@@ -128,11 +128,6 @@
           <w:ilvl w:val="0"/>
           <w:numId w:val="1"/>
         </w:numPr>
-        <w:rPr>
-          <w:rStyle w:val="Hyperlink"/>
-          <w:color w:val="auto"/>
-          <w:u w:val="none"/>
-        </w:rPr>
       </w:pPr>
       <w:hyperlink r:id="rId11" w:history="1">
         <w:r>
@@ -142,89 +137,8 @@
           <w:t>https://answers.unity.com/questions/1229321/scene-assetsfirst-levelunity-1-couldnt-be-loaded-b.html</w:t>
         </w:r>
       </w:hyperlink>
-    </w:p>
-    <w:p>
-      <w:pPr>
-        <w:pStyle w:val="Heading1"/>
-      </w:pPr>
-      <w:r>
-        <w:t>Informatieve websites</w:t>
-      </w:r>
-    </w:p>
-    <w:p>
-      <w:pPr>
-        <w:pStyle w:val="Heading2"/>
-      </w:pPr>
-      <w:r>
-        <w:t>Slimme meter</w:t>
-      </w:r>
-    </w:p>
-    <w:p>
-      <w:pPr>
-        <w:pStyle w:val="ListParagraph"/>
-        <w:numPr>
-          <w:ilvl w:val="0"/>
-          <w:numId w:val="3"/>
-        </w:numPr>
-      </w:pPr>
-      <w:hyperlink r:id="rId12" w:history="1">
-        <w:r>
-          <w:rPr>
-            <w:rStyle w:val="Hyperlink"/>
-          </w:rPr>
-          <w:t>https://www.viessmann.be/nl/Informatie-voor/Huiseigenaars/slimme-meters.html</w:t>
-        </w:r>
-      </w:hyperlink>
-    </w:p>
-    <w:p>
-      <w:pPr>
-        <w:pStyle w:val="ListParagraph"/>
-        <w:numPr>
-          <w:ilvl w:val="0"/>
-          <w:numId w:val="3"/>
-        </w:numPr>
-      </w:pPr>
-      <w:hyperlink r:id="rId13" w:history="1">
-        <w:r>
-          <w:rPr>
-            <w:rStyle w:val="Hyperlink"/>
-          </w:rPr>
-          <w:t>https://www.vlaanderen.be/nl/bouwen-wonen-en-energie/elektriciteit-aardgas-en-verwarming/de-digitale-energiemeter</w:t>
-        </w:r>
-      </w:hyperlink>
-    </w:p>
-    <w:p>
-      <w:pPr>
-        <w:pStyle w:val="ListParagraph"/>
-        <w:numPr>
-          <w:ilvl w:val="0"/>
-          <w:numId w:val="3"/>
-        </w:numPr>
-      </w:pPr>
-      <w:hyperlink r:id="rId14" w:history="1">
-        <w:r>
-          <w:rPr>
-            <w:rStyle w:val="Hyperlink"/>
-          </w:rPr>
-          <w:t>https://www.vreg.be/nl/faq</w:t>
-        </w:r>
-      </w:hyperlink>
-    </w:p>
-    <w:p>
-      <w:pPr>
-        <w:pStyle w:val="ListParagraph"/>
-        <w:numPr>
-          <w:ilvl w:val="0"/>
-          <w:numId w:val="3"/>
-        </w:numPr>
-      </w:pPr>
       <w:bookmarkStart w:id="0" w:name="_GoBack"/>
       <w:bookmarkEnd w:id="0"/>
-    </w:p>
-    <w:p>
-      <w:pPr>
-        <w:pStyle w:val="ListParagraph"/>
-      </w:pPr>
     </w:p>
     <w:sectPr>
       <w:pgSz w:w="11906" w:h="16838"/>
@@ -352,119 +266,6 @@
     </w:lvl>
   </w:abstractNum>
   <w:abstractNum w:abstractNumId="1" w15:restartNumberingAfterBreak="0">
-    <w:nsid w:val="4522662C"/>
-    <w:multiLevelType w:val="hybridMultilevel"/>
-    <w:tmpl w:val="FBBA930A"/>
-    <w:lvl w:ilvl="0" w:tplc="08130001">
-      <w:start w:val="1"/>
-      <w:numFmt w:val="bullet"/>
-      <w:lvlText w:val=""/>
-      <w:lvlJc w:val="left"/>
-      <w:pPr>
-        <w:ind w:left="720" w:hanging="360"/>
-      </w:pPr>
-      <w:rPr>
-        <w:rFonts w:ascii="Symbol" w:hAnsi="Symbol" w:hint="default"/>
-      </w:rPr>
-    </w:lvl>
-    <w:lvl w:ilvl="1" w:tplc="08130003" w:tentative="1">
-      <w:start w:val="1"/>
-      <w:numFmt w:val="bullet"/>
-      <w:lvlText w:val="o"/>
-      <w:lvlJc w:val="left"/>
-      <w:pPr>
-        <w:ind w:left="1440" w:hanging="360"/>
-      </w:pPr>
-      <w:rPr>
-        <w:rFonts w:ascii="Courier New" w:hAnsi="Courier New" w:cs="Courier New" w:hint="default"/>
-      </w:rPr>
-    </w:lvl>
-    <w:lvl w:ilvl="2" w:tplc="08130005" w:tentative="1">
-      <w:start w:val="1"/>
-      <w:numFmt w:val="bullet"/>
-      <w:lvlText w:val=""/>
-      <w:lvlJc w:val="left"/>
-      <w:pPr>
-        <w:ind w:left="2160" w:hanging="360"/>
-      </w:pPr>
-      <w:rPr>
-        <w:rFonts w:ascii="Wingdings" w:hAnsi="Wingdings" w:hint="default"/>
-      </w:rPr>
-    </w:lvl>
-    <w:lvl w:ilvl="3" w:tplc="08130001" w:tentative="1">
-      <w:start w:val="1"/>
-      <w:numFmt w:val="bullet"/>
-      <w:lvlText w:val=""/>
-      <w:lvlJc w:val="left"/>
-      <w:pPr>
-        <w:ind w:left="2880" w:hanging="360"/>
-      </w:pPr>
-      <w:rPr>
-        <w:rFonts w:ascii="Symbol" w:hAnsi="Symbol" w:hint="default"/>
-      </w:rPr>
-    </w:lvl>
-    <w:lvl w:ilvl="4" w:tplc="08130003" w:tentative="1">
-      <w:start w:val="1"/>
-      <w:numFmt w:val="bullet"/>
-      <w:lvlText w:val="o"/>
-      <w:lvlJc w:val="left"/>
-      <w:pPr>
-        <w:ind w:left="3600" w:hanging="360"/>
-      </w:pPr>
-      <w:rPr>
-        <w:rFonts w:ascii="Courier New" w:hAnsi="Courier New" w:cs="Courier New" w:hint="default"/>
-      </w:rPr>
-    </w:lvl>
-    <w:lvl w:ilvl="5" w:tplc="08130005" w:tentative="1">
-      <w:start w:val="1"/>
-      <w:numFmt w:val="bullet"/>
-      <w:lvlText w:val=""/>
-      <w:lvlJc w:val="left"/>
-      <w:pPr>
-        <w:ind w:left="4320" w:hanging="360"/>
-      </w:pPr>
-      <w:rPr>
-        <w:rFonts w:ascii="Wingdings" w:hAnsi="Wingdings" w:hint="default"/>
-      </w:rPr>
-    </w:lvl>
-    <w:lvl w:ilvl="6" w:tplc="08130001" w:tentative="1">
-      <w:start w:val="1"/>
-      <w:numFmt w:val="bullet"/>
-      <w:lvlText w:val=""/>
-      <w:lvlJc w:val="left"/>
-      <w:pPr>
-        <w:ind w:left="5040" w:hanging="360"/>
-      </w:pPr>
-      <w:rPr>
-        <w:rFonts w:ascii="Symbol" w:hAnsi="Symbol" w:hint="default"/>
-      </w:rPr>
-    </w:lvl>
-    <w:lvl w:ilvl="7" w:tplc="08130003" w:tentative="1">
-      <w:start w:val="1"/>
-      <w:numFmt w:val="bullet"/>
-      <w:lvlText w:val="o"/>
-      <w:lvlJc w:val="left"/>
-      <w:pPr>
-        <w:ind w:left="5760" w:hanging="360"/>
-      </w:pPr>
-      <w:rPr>
-        <w:rFonts w:ascii="Courier New" w:hAnsi="Courier New" w:cs="Courier New" w:hint="default"/>
-      </w:rPr>
-    </w:lvl>
-    <w:lvl w:ilvl="8" w:tplc="08130005" w:tentative="1">
-      <w:start w:val="1"/>
-      <w:numFmt w:val="bullet"/>
-      <w:lvlText w:val=""/>
-      <w:lvlJc w:val="left"/>
-      <w:pPr>
-        <w:ind w:left="6480" w:hanging="360"/>
-      </w:pPr>
-      <w:rPr>
-        <w:rFonts w:ascii="Wingdings" w:hAnsi="Wingdings" w:hint="default"/>
-      </w:rPr>
-    </w:lvl>
-  </w:abstractNum>
-  <w:abstractNum w:abstractNumId="2" w15:restartNumberingAfterBreak="0">
     <w:nsid w:val="7E13709A"/>
     <w:multiLevelType w:val="hybridMultilevel"/>
     <w:tmpl w:val="18CCC4F0"/>
@@ -578,13 +379,10 @@
     </w:lvl>
   </w:abstractNum>
   <w:num w:numId="1">
-    <w:abstractNumId w:val="2"/>
+    <w:abstractNumId w:val="1"/>
   </w:num>
   <w:num w:numId="2">
     <w:abstractNumId w:val="0"/>
-  </w:num>
-  <w:num w:numId="3">
-    <w:abstractNumId w:val="1"/>
   </w:num>
 </w:numbering>
 </file>
@@ -1008,28 +806,6 @@
       <w:szCs w:val="32"/>
     </w:rPr>
   </w:style>
-  <w:style w:type="paragraph" w:styleId="Heading2">
-    <w:name w:val="heading 2"/>
-    <w:basedOn w:val="Normal"/>
-    <w:next w:val="Normal"/>
-    <w:link w:val="Heading2Char"/>
-    <w:uiPriority w:val="9"/>
-    <w:unhideWhenUsed/>
-    <w:qFormat/>
-    <w:rsid w:val="001538EF"/>
-    <w:pPr>
-      <w:keepNext/>
-      <w:keepLines/>
-      <w:spacing w:before="40" w:after="0"/>
-      <w:outlineLvl w:val="1"/>
-    </w:pPr>
-    <w:rPr>
-      <w:rFonts w:asciiTheme="majorHAnsi" w:eastAsiaTheme="majorEastAsia" w:hAnsiTheme="majorHAnsi" w:cstheme="majorBidi"/>
-      <w:color w:val="2F5496" w:themeColor="accent1" w:themeShade="BF"/>
-      <w:sz w:val="26"/>
-      <w:szCs w:val="26"/>
-    </w:rPr>
-  </w:style>
   <w:style w:type="character" w:default="1" w:styleId="DefaultParagraphFont">
     <w:name w:val="Default Paragraph Font"/>
     <w:uiPriority w:val="1"/>
@@ -1102,19 +878,6 @@
     <w:rPr>
       <w:color w:val="605E5C"/>
       <w:shd w:val="clear" w:color="auto" w:fill="E1DFDD"/>
-    </w:rPr>
-  </w:style>
-  <w:style w:type="character" w:customStyle="1" w:styleId="Heading2Char">
-    <w:name w:val="Heading 2 Char"/>
-    <w:basedOn w:val="DefaultParagraphFont"/>
-    <w:link w:val="Heading2"/>
-    <w:uiPriority w:val="9"/>
-    <w:rsid w:val="001538EF"/>
-    <w:rPr>
-      <w:rFonts w:asciiTheme="majorHAnsi" w:eastAsiaTheme="majorEastAsia" w:hAnsiTheme="majorHAnsi" w:cstheme="majorBidi"/>
-      <w:color w:val="2F5496" w:themeColor="accent1" w:themeShade="BF"/>
-      <w:sz w:val="26"/>
-      <w:szCs w:val="26"/>
     </w:rPr>
   </w:style>
 </w:styles>

</xml_diff>

<commit_message>
Added various items to docs
More Mockups
More sources
Added some extra ideas
</commit_message>
<xml_diff>
--- a/Project/doc/Documentatie Sam/Gebruikte Bronnen.docx
+++ b/Project/doc/Documentatie Sam/Gebruikte Bronnen.docx
@@ -128,6 +128,11 @@
           <w:ilvl w:val="0"/>
           <w:numId w:val="1"/>
         </w:numPr>
+        <w:rPr>
+          <w:rStyle w:val="Hyperlink"/>
+          <w:color w:val="auto"/>
+          <w:u w:val="none"/>
+        </w:rPr>
       </w:pPr>
       <w:hyperlink r:id="rId11" w:history="1">
         <w:r>
@@ -137,8 +142,128 @@
           <w:t>https://answers.unity.com/questions/1229321/scene-assetsfirst-levelunity-1-couldnt-be-loaded-b.html</w:t>
         </w:r>
       </w:hyperlink>
+    </w:p>
+    <w:p>
+      <w:pPr>
+        <w:pStyle w:val="Heading1"/>
+      </w:pPr>
+      <w:r>
+        <w:t>Informatieve websites</w:t>
+      </w:r>
+    </w:p>
+    <w:p>
+      <w:pPr>
+        <w:pStyle w:val="Heading2"/>
+      </w:pPr>
+      <w:r>
+        <w:t>Slimme meter</w:t>
+      </w:r>
+    </w:p>
+    <w:p>
+      <w:pPr>
+        <w:pStyle w:val="ListParagraph"/>
+        <w:numPr>
+          <w:ilvl w:val="0"/>
+          <w:numId w:val="4"/>
+        </w:numPr>
+      </w:pPr>
+      <w:hyperlink r:id="rId12" w:history="1">
+        <w:r>
+          <w:rPr>
+            <w:rStyle w:val="Hyperlink"/>
+          </w:rPr>
+          <w:t>https://www.viessmann.be/nl/Informatie-voor/Huiseigenaars/slimme-meters.html</w:t>
+        </w:r>
+      </w:hyperlink>
+    </w:p>
+    <w:p>
+      <w:pPr>
+        <w:pStyle w:val="ListParagraph"/>
+        <w:numPr>
+          <w:ilvl w:val="0"/>
+          <w:numId w:val="4"/>
+        </w:numPr>
+      </w:pPr>
+      <w:hyperlink r:id="rId13" w:history="1">
+        <w:r>
+          <w:rPr>
+            <w:rStyle w:val="Hyperlink"/>
+          </w:rPr>
+          <w:t>https://www.vlaanderen.be/nl/bouwen-wonen-en-energie/elektriciteit-aardgas-en-verwarming/de-digitale-energiemeter</w:t>
+        </w:r>
+      </w:hyperlink>
+    </w:p>
+    <w:p>
+      <w:pPr>
+        <w:pStyle w:val="ListParagraph"/>
+        <w:numPr>
+          <w:ilvl w:val="0"/>
+          <w:numId w:val="4"/>
+        </w:numPr>
+        <w:rPr>
+          <w:rStyle w:val="Hyperlink"/>
+          <w:color w:val="auto"/>
+          <w:u w:val="none"/>
+        </w:rPr>
+      </w:pPr>
+      <w:hyperlink r:id="rId14" w:history="1">
+        <w:r>
+          <w:rPr>
+            <w:rStyle w:val="Hyperlink"/>
+          </w:rPr>
+          <w:t>https://www.vreg.be/nl/faq</w:t>
+        </w:r>
+      </w:hyperlink>
+    </w:p>
+    <w:p>
+      <w:pPr>
+        <w:pStyle w:val="ListParagraph"/>
+        <w:numPr>
+          <w:ilvl w:val="0"/>
+          <w:numId w:val="4"/>
+        </w:numPr>
+      </w:pPr>
+      <w:hyperlink r:id="rId15" w:history="1">
+        <w:r>
+          <w:rPr>
+            <w:rStyle w:val="Hyperlink"/>
+          </w:rPr>
+          <w:t>https://www.zoopla.co.uk/moving/buyers-guide/energy/smart-meters-vs-normal-meters/</w:t>
+        </w:r>
+      </w:hyperlink>
+    </w:p>
+    <w:p>
+      <w:pPr>
+        <w:pStyle w:val="ListParagraph"/>
+        <w:numPr>
+          <w:ilvl w:val="0"/>
+          <w:numId w:val="4"/>
+        </w:numPr>
+      </w:pPr>
+      <w:hyperlink r:id="rId16" w:history="1">
+        <w:r>
+          <w:rPr>
+            <w:rStyle w:val="Hyperlink"/>
+          </w:rPr>
+          <w:t>https://lockergnome.com/2011/09/14/traditional-vs-smart-meter/</w:t>
+        </w:r>
+      </w:hyperlink>
+    </w:p>
+    <w:p>
+      <w:pPr>
+        <w:pStyle w:val="ListParagraph"/>
+        <w:numPr>
+          <w:ilvl w:val="0"/>
+          <w:numId w:val="4"/>
+        </w:numPr>
+      </w:pPr>
       <w:bookmarkStart w:id="0" w:name="_GoBack"/>
       <w:bookmarkEnd w:id="0"/>
+    </w:p>
+    <w:p>
+      <w:pPr>
+        <w:pStyle w:val="Heading1"/>
+      </w:pPr>
     </w:p>
     <w:sectPr>
       <w:pgSz w:w="11906" w:h="16838"/>
@@ -153,6 +278,119 @@
 <file path=word/numbering.xml><?xml version="1.0" encoding="utf-8"?>
 <w:numbering xmlns:wpc="http://schemas.microsoft.com/office/word/2010/wordprocessingCanvas" xmlns:cx="http://schemas.microsoft.com/office/drawing/2014/chartex" xmlns:cx1="http://schemas.microsoft.com/office/drawing/2015/9/8/chartex" xmlns:cx2="http://schemas.microsoft.com/office/drawing/2015/10/21/chartex" xmlns:cx3="http://schemas.microsoft.com/office/drawing/2016/5/9/chartex" xmlns:cx4="http://schemas.microsoft.com/office/drawing/2016/5/10/chartex" xmlns:cx5="http://schemas.microsoft.com/office/drawing/2016/5/11/chartex" xmlns:cx6="http://schemas.microsoft.com/office/drawing/2016/5/12/chartex" xmlns:cx7="http://schemas.microsoft.com/office/drawing/2016/5/13/chartex" xmlns:cx8="http://schemas.microsoft.com/office/drawing/2016/5/14/chartex" xmlns:mc="http://schemas.openxmlformats.org/markup-compatibility/2006" xmlns:aink="http://schemas.microsoft.com/office/drawing/2016/ink" xmlns:am3d="http://schemas.microsoft.com/office/drawing/2017/model3d" xmlns:o="urn:schemas-microsoft-com:office:office" xmlns:r="http://schemas.openxmlformats.org/officeDocument/2006/relationships" xmlns:m="http://schemas.openxmlformats.org/officeDocument/2006/math" xmlns:v="urn:schemas-microsoft-com:vml" xmlns:wp14="http://schemas.microsoft.com/office/word/2010/wordprocessingDrawing" xmlns:wp="http://schemas.openxmlformats.org/drawingml/2006/wordprocessingDrawing" xmlns:w10="urn:schemas-microsoft-com:office:word" xmlns:w="http://schemas.openxmlformats.org/wordprocessingml/2006/main" xmlns:w14="http://schemas.microsoft.com/office/word/2010/wordml" xmlns:w15="http://schemas.microsoft.com/office/word/2012/wordml" xmlns:w16cid="http://schemas.microsoft.com/office/word/2016/wordml/cid" xmlns:w16se="http://schemas.microsoft.com/office/word/2015/wordml/symex" xmlns:wpg="http://schemas.microsoft.com/office/word/2010/wordprocessingGroup" xmlns:wpi="http://schemas.microsoft.com/office/word/2010/wordprocessingInk" xmlns:wne="http://schemas.microsoft.com/office/word/2006/wordml" xmlns:wps="http://schemas.microsoft.com/office/word/2010/wordprocessingShape" mc:Ignorable="w14 w15 w16se w16cid wp14">
   <w:abstractNum w:abstractNumId="0" w15:restartNumberingAfterBreak="0">
+    <w:nsid w:val="21B377E2"/>
+    <w:multiLevelType w:val="hybridMultilevel"/>
+    <w:tmpl w:val="E6E6B4A8"/>
+    <w:lvl w:ilvl="0" w:tplc="08130001">
+      <w:start w:val="1"/>
+      <w:numFmt w:val="bullet"/>
+      <w:lvlText w:val=""/>
+      <w:lvlJc w:val="left"/>
+      <w:pPr>
+        <w:ind w:left="720" w:hanging="360"/>
+      </w:pPr>
+      <w:rPr>
+        <w:rFonts w:ascii="Symbol" w:hAnsi="Symbol" w:hint="default"/>
+      </w:rPr>
+    </w:lvl>
+    <w:lvl w:ilvl="1" w:tplc="08130003" w:tentative="1">
+      <w:start w:val="1"/>
+      <w:numFmt w:val="bullet"/>
+      <w:lvlText w:val="o"/>
+      <w:lvlJc w:val="left"/>
+      <w:pPr>
+        <w:ind w:left="1440" w:hanging="360"/>
+      </w:pPr>
+      <w:rPr>
+        <w:rFonts w:ascii="Courier New" w:hAnsi="Courier New" w:cs="Courier New" w:hint="default"/>
+      </w:rPr>
+    </w:lvl>
+    <w:lvl w:ilvl="2" w:tplc="08130005" w:tentative="1">
+      <w:start w:val="1"/>
+      <w:numFmt w:val="bullet"/>
+      <w:lvlText w:val=""/>
+      <w:lvlJc w:val="left"/>
+      <w:pPr>
+        <w:ind w:left="2160" w:hanging="360"/>
+      </w:pPr>
+      <w:rPr>
+        <w:rFonts w:ascii="Wingdings" w:hAnsi="Wingdings" w:hint="default"/>
+      </w:rPr>
+    </w:lvl>
+    <w:lvl w:ilvl="3" w:tplc="08130001" w:tentative="1">
+      <w:start w:val="1"/>
+      <w:numFmt w:val="bullet"/>
+      <w:lvlText w:val=""/>
+      <w:lvlJc w:val="left"/>
+      <w:pPr>
+        <w:ind w:left="2880" w:hanging="360"/>
+      </w:pPr>
+      <w:rPr>
+        <w:rFonts w:ascii="Symbol" w:hAnsi="Symbol" w:hint="default"/>
+      </w:rPr>
+    </w:lvl>
+    <w:lvl w:ilvl="4" w:tplc="08130003" w:tentative="1">
+      <w:start w:val="1"/>
+      <w:numFmt w:val="bullet"/>
+      <w:lvlText w:val="o"/>
+      <w:lvlJc w:val="left"/>
+      <w:pPr>
+        <w:ind w:left="3600" w:hanging="360"/>
+      </w:pPr>
+      <w:rPr>
+        <w:rFonts w:ascii="Courier New" w:hAnsi="Courier New" w:cs="Courier New" w:hint="default"/>
+      </w:rPr>
+    </w:lvl>
+    <w:lvl w:ilvl="5" w:tplc="08130005" w:tentative="1">
+      <w:start w:val="1"/>
+      <w:numFmt w:val="bullet"/>
+      <w:lvlText w:val=""/>
+      <w:lvlJc w:val="left"/>
+      <w:pPr>
+        <w:ind w:left="4320" w:hanging="360"/>
+      </w:pPr>
+      <w:rPr>
+        <w:rFonts w:ascii="Wingdings" w:hAnsi="Wingdings" w:hint="default"/>
+      </w:rPr>
+    </w:lvl>
+    <w:lvl w:ilvl="6" w:tplc="08130001" w:tentative="1">
+      <w:start w:val="1"/>
+      <w:numFmt w:val="bullet"/>
+      <w:lvlText w:val=""/>
+      <w:lvlJc w:val="left"/>
+      <w:pPr>
+        <w:ind w:left="5040" w:hanging="360"/>
+      </w:pPr>
+      <w:rPr>
+        <w:rFonts w:ascii="Symbol" w:hAnsi="Symbol" w:hint="default"/>
+      </w:rPr>
+    </w:lvl>
+    <w:lvl w:ilvl="7" w:tplc="08130003" w:tentative="1">
+      <w:start w:val="1"/>
+      <w:numFmt w:val="bullet"/>
+      <w:lvlText w:val="o"/>
+      <w:lvlJc w:val="left"/>
+      <w:pPr>
+        <w:ind w:left="5760" w:hanging="360"/>
+      </w:pPr>
+      <w:rPr>
+        <w:rFonts w:ascii="Courier New" w:hAnsi="Courier New" w:cs="Courier New" w:hint="default"/>
+      </w:rPr>
+    </w:lvl>
+    <w:lvl w:ilvl="8" w:tplc="08130005" w:tentative="1">
+      <w:start w:val="1"/>
+      <w:numFmt w:val="bullet"/>
+      <w:lvlText w:val=""/>
+      <w:lvlJc w:val="left"/>
+      <w:pPr>
+        <w:ind w:left="6480" w:hanging="360"/>
+      </w:pPr>
+      <w:rPr>
+        <w:rFonts w:ascii="Wingdings" w:hAnsi="Wingdings" w:hint="default"/>
+      </w:rPr>
+    </w:lvl>
+  </w:abstractNum>
+  <w:abstractNum w:abstractNumId="1" w15:restartNumberingAfterBreak="0">
     <w:nsid w:val="2F0E58DB"/>
     <w:multiLevelType w:val="hybridMultilevel"/>
     <w:tmpl w:val="3140EF94"/>
@@ -265,7 +503,120 @@
       </w:rPr>
     </w:lvl>
   </w:abstractNum>
-  <w:abstractNum w:abstractNumId="1" w15:restartNumberingAfterBreak="0">
+  <w:abstractNum w:abstractNumId="2" w15:restartNumberingAfterBreak="0">
+    <w:nsid w:val="4522662C"/>
+    <w:multiLevelType w:val="hybridMultilevel"/>
+    <w:tmpl w:val="FBBA930A"/>
+    <w:lvl w:ilvl="0" w:tplc="08130001">
+      <w:start w:val="1"/>
+      <w:numFmt w:val="bullet"/>
+      <w:lvlText w:val=""/>
+      <w:lvlJc w:val="left"/>
+      <w:pPr>
+        <w:ind w:left="720" w:hanging="360"/>
+      </w:pPr>
+      <w:rPr>
+        <w:rFonts w:ascii="Symbol" w:hAnsi="Symbol" w:hint="default"/>
+      </w:rPr>
+    </w:lvl>
+    <w:lvl w:ilvl="1" w:tplc="08130003" w:tentative="1">
+      <w:start w:val="1"/>
+      <w:numFmt w:val="bullet"/>
+      <w:lvlText w:val="o"/>
+      <w:lvlJc w:val="left"/>
+      <w:pPr>
+        <w:ind w:left="1440" w:hanging="360"/>
+      </w:pPr>
+      <w:rPr>
+        <w:rFonts w:ascii="Courier New" w:hAnsi="Courier New" w:cs="Courier New" w:hint="default"/>
+      </w:rPr>
+    </w:lvl>
+    <w:lvl w:ilvl="2" w:tplc="08130005" w:tentative="1">
+      <w:start w:val="1"/>
+      <w:numFmt w:val="bullet"/>
+      <w:lvlText w:val=""/>
+      <w:lvlJc w:val="left"/>
+      <w:pPr>
+        <w:ind w:left="2160" w:hanging="360"/>
+      </w:pPr>
+      <w:rPr>
+        <w:rFonts w:ascii="Wingdings" w:hAnsi="Wingdings" w:hint="default"/>
+      </w:rPr>
+    </w:lvl>
+    <w:lvl w:ilvl="3" w:tplc="08130001" w:tentative="1">
+      <w:start w:val="1"/>
+      <w:numFmt w:val="bullet"/>
+      <w:lvlText w:val=""/>
+      <w:lvlJc w:val="left"/>
+      <w:pPr>
+        <w:ind w:left="2880" w:hanging="360"/>
+      </w:pPr>
+      <w:rPr>
+        <w:rFonts w:ascii="Symbol" w:hAnsi="Symbol" w:hint="default"/>
+      </w:rPr>
+    </w:lvl>
+    <w:lvl w:ilvl="4" w:tplc="08130003" w:tentative="1">
+      <w:start w:val="1"/>
+      <w:numFmt w:val="bullet"/>
+      <w:lvlText w:val="o"/>
+      <w:lvlJc w:val="left"/>
+      <w:pPr>
+        <w:ind w:left="3600" w:hanging="360"/>
+      </w:pPr>
+      <w:rPr>
+        <w:rFonts w:ascii="Courier New" w:hAnsi="Courier New" w:cs="Courier New" w:hint="default"/>
+      </w:rPr>
+    </w:lvl>
+    <w:lvl w:ilvl="5" w:tplc="08130005" w:tentative="1">
+      <w:start w:val="1"/>
+      <w:numFmt w:val="bullet"/>
+      <w:lvlText w:val=""/>
+      <w:lvlJc w:val="left"/>
+      <w:pPr>
+        <w:ind w:left="4320" w:hanging="360"/>
+      </w:pPr>
+      <w:rPr>
+        <w:rFonts w:ascii="Wingdings" w:hAnsi="Wingdings" w:hint="default"/>
+      </w:rPr>
+    </w:lvl>
+    <w:lvl w:ilvl="6" w:tplc="08130001" w:tentative="1">
+      <w:start w:val="1"/>
+      <w:numFmt w:val="bullet"/>
+      <w:lvlText w:val=""/>
+      <w:lvlJc w:val="left"/>
+      <w:pPr>
+        <w:ind w:left="5040" w:hanging="360"/>
+      </w:pPr>
+      <w:rPr>
+        <w:rFonts w:ascii="Symbol" w:hAnsi="Symbol" w:hint="default"/>
+      </w:rPr>
+    </w:lvl>
+    <w:lvl w:ilvl="7" w:tplc="08130003" w:tentative="1">
+      <w:start w:val="1"/>
+      <w:numFmt w:val="bullet"/>
+      <w:lvlText w:val="o"/>
+      <w:lvlJc w:val="left"/>
+      <w:pPr>
+        <w:ind w:left="5760" w:hanging="360"/>
+      </w:pPr>
+      <w:rPr>
+        <w:rFonts w:ascii="Courier New" w:hAnsi="Courier New" w:cs="Courier New" w:hint="default"/>
+      </w:rPr>
+    </w:lvl>
+    <w:lvl w:ilvl="8" w:tplc="08130005" w:tentative="1">
+      <w:start w:val="1"/>
+      <w:numFmt w:val="bullet"/>
+      <w:lvlText w:val=""/>
+      <w:lvlJc w:val="left"/>
+      <w:pPr>
+        <w:ind w:left="6480" w:hanging="360"/>
+      </w:pPr>
+      <w:rPr>
+        <w:rFonts w:ascii="Wingdings" w:hAnsi="Wingdings" w:hint="default"/>
+      </w:rPr>
+    </w:lvl>
+  </w:abstractNum>
+  <w:abstractNum w:abstractNumId="3" w15:restartNumberingAfterBreak="0">
     <w:nsid w:val="7E13709A"/>
     <w:multiLevelType w:val="hybridMultilevel"/>
     <w:tmpl w:val="18CCC4F0"/>
@@ -379,10 +730,16 @@
     </w:lvl>
   </w:abstractNum>
   <w:num w:numId="1">
+    <w:abstractNumId w:val="3"/>
+  </w:num>
+  <w:num w:numId="2">
     <w:abstractNumId w:val="1"/>
   </w:num>
-  <w:num w:numId="2">
+  <w:num w:numId="3">
     <w:abstractNumId w:val="0"/>
+  </w:num>
+  <w:num w:numId="4">
+    <w:abstractNumId w:val="2"/>
   </w:num>
 </w:numbering>
 </file>
@@ -806,6 +1163,28 @@
       <w:szCs w:val="32"/>
     </w:rPr>
   </w:style>
+  <w:style w:type="paragraph" w:styleId="Heading2">
+    <w:name w:val="heading 2"/>
+    <w:basedOn w:val="Normal"/>
+    <w:next w:val="Normal"/>
+    <w:link w:val="Heading2Char"/>
+    <w:uiPriority w:val="9"/>
+    <w:unhideWhenUsed/>
+    <w:qFormat/>
+    <w:rsid w:val="00A01DE7"/>
+    <w:pPr>
+      <w:keepNext/>
+      <w:keepLines/>
+      <w:spacing w:before="40" w:after="0"/>
+      <w:outlineLvl w:val="1"/>
+    </w:pPr>
+    <w:rPr>
+      <w:rFonts w:asciiTheme="majorHAnsi" w:eastAsiaTheme="majorEastAsia" w:hAnsiTheme="majorHAnsi" w:cstheme="majorBidi"/>
+      <w:color w:val="2F5496" w:themeColor="accent1" w:themeShade="BF"/>
+      <w:sz w:val="26"/>
+      <w:szCs w:val="26"/>
+    </w:rPr>
+  </w:style>
   <w:style w:type="character" w:default="1" w:styleId="DefaultParagraphFont">
     <w:name w:val="Default Paragraph Font"/>
     <w:uiPriority w:val="1"/>
@@ -878,6 +1257,19 @@
     <w:rPr>
       <w:color w:val="605E5C"/>
       <w:shd w:val="clear" w:color="auto" w:fill="E1DFDD"/>
+    </w:rPr>
+  </w:style>
+  <w:style w:type="character" w:customStyle="1" w:styleId="Heading2Char">
+    <w:name w:val="Heading 2 Char"/>
+    <w:basedOn w:val="DefaultParagraphFont"/>
+    <w:link w:val="Heading2"/>
+    <w:uiPriority w:val="9"/>
+    <w:rsid w:val="00A01DE7"/>
+    <w:rPr>
+      <w:rFonts w:asciiTheme="majorHAnsi" w:eastAsiaTheme="majorEastAsia" w:hAnsiTheme="majorHAnsi" w:cstheme="majorBidi"/>
+      <w:color w:val="2F5496" w:themeColor="accent1" w:themeShade="BF"/>
+      <w:sz w:val="26"/>
+      <w:szCs w:val="26"/>
     </w:rPr>
   </w:style>
 </w:styles>

</xml_diff>

<commit_message>
Edited producer scripts + added docs and ideas
</commit_message>
<xml_diff>
--- a/Project/doc/Documentatie Sam/Gebruikte Bronnen.docx
+++ b/Project/doc/Documentatie Sam/Gebruikte Bronnen.docx
@@ -7,7 +7,53 @@
         <w:pStyle w:val="Heading1"/>
       </w:pPr>
       <w:r>
-        <w:t>Tutorials</w:t>
+        <w:t>Unity</w:t>
+      </w:r>
+    </w:p>
+    <w:p>
+      <w:pPr>
+        <w:pStyle w:val="ListParagraph"/>
+        <w:numPr>
+          <w:ilvl w:val="0"/>
+          <w:numId w:val="5"/>
+        </w:numPr>
+      </w:pPr>
+      <w:hyperlink r:id="rId5" w:history="1">
+        <w:r>
+          <w:rPr>
+            <w:rStyle w:val="Hyperlink"/>
+          </w:rPr>
+          <w:t>https://docs.unity3d.com/ScriptReference/Input.GetMouseButtonDown.html</w:t>
+        </w:r>
+      </w:hyperlink>
+    </w:p>
+    <w:p>
+      <w:pPr>
+        <w:pStyle w:val="ListParagraph"/>
+        <w:numPr>
+          <w:ilvl w:val="0"/>
+          <w:numId w:val="5"/>
+        </w:numPr>
+      </w:pPr>
+      <w:hyperlink r:id="rId6" w:history="1">
+        <w:r>
+          <w:rPr>
+            <w:rStyle w:val="Hyperlink"/>
+          </w:rPr>
+          <w:t>https://answers.unity.com/questions/636622/how-to-make-holding-the-mouse-down-count-as-one-cl.html</w:t>
+        </w:r>
+      </w:hyperlink>
+    </w:p>
+    <w:p>
+      <w:bookmarkStart w:id="0" w:name="_GoBack"/>
+      <w:bookmarkEnd w:id="0"/>
+    </w:p>
+    <w:p>
+      <w:pPr>
+        <w:pStyle w:val="Heading2"/>
+      </w:pPr>
+      <w:r>
+        <w:t>Tutorial &amp; videos</w:t>
       </w:r>
     </w:p>
     <w:p>
@@ -18,7 +64,7 @@
           <w:numId w:val="2"/>
         </w:numPr>
       </w:pPr>
-      <w:hyperlink r:id="rId5" w:history="1">
+      <w:hyperlink r:id="rId7" w:history="1">
         <w:r>
           <w:rPr>
             <w:rStyle w:val="Hyperlink"/>
@@ -35,7 +81,7 @@
           <w:numId w:val="2"/>
         </w:numPr>
       </w:pPr>
-      <w:hyperlink r:id="rId6" w:history="1">
+      <w:hyperlink r:id="rId8" w:history="1">
         <w:r>
           <w:rPr>
             <w:rStyle w:val="Hyperlink"/>
@@ -51,8 +97,13 @@
           <w:ilvl w:val="0"/>
           <w:numId w:val="2"/>
         </w:numPr>
-      </w:pPr>
-      <w:hyperlink r:id="rId7" w:history="1">
+        <w:rPr>
+          <w:rStyle w:val="Hyperlink"/>
+          <w:color w:val="auto"/>
+          <w:u w:val="none"/>
+        </w:rPr>
+      </w:pPr>
+      <w:hyperlink r:id="rId9" w:history="1">
         <w:r>
           <w:rPr>
             <w:rStyle w:val="Hyperlink"/>
@@ -61,7 +112,23 @@
         </w:r>
       </w:hyperlink>
     </w:p>
-    <w:p/>
+    <w:p>
+      <w:pPr>
+        <w:pStyle w:val="ListParagraph"/>
+        <w:numPr>
+          <w:ilvl w:val="0"/>
+          <w:numId w:val="2"/>
+        </w:numPr>
+      </w:pPr>
+      <w:hyperlink r:id="rId10" w:history="1">
+        <w:r>
+          <w:rPr>
+            <w:rStyle w:val="Hyperlink"/>
+          </w:rPr>
+          <w:t>https://www.youtube.com/watch?v=VyIo5tlNNeA</w:t>
+        </w:r>
+      </w:hyperlink>
+    </w:p>
     <w:p>
       <w:pPr>
         <w:pStyle w:val="Heading1"/>
@@ -78,7 +145,7 @@
           <w:numId w:val="1"/>
         </w:numPr>
       </w:pPr>
-      <w:hyperlink r:id="rId8" w:history="1">
+      <w:hyperlink r:id="rId11" w:history="1">
         <w:r>
           <w:rPr>
             <w:rStyle w:val="Hyperlink"/>
@@ -95,7 +162,7 @@
           <w:numId w:val="1"/>
         </w:numPr>
       </w:pPr>
-      <w:hyperlink r:id="rId9" w:history="1">
+      <w:hyperlink r:id="rId12" w:history="1">
         <w:r>
           <w:rPr>
             <w:rStyle w:val="Hyperlink"/>
@@ -112,7 +179,7 @@
           <w:numId w:val="1"/>
         </w:numPr>
       </w:pPr>
-      <w:hyperlink r:id="rId10" w:history="1">
+      <w:hyperlink r:id="rId13" w:history="1">
         <w:r>
           <w:rPr>
             <w:rStyle w:val="Hyperlink"/>
@@ -134,7 +201,7 @@
           <w:u w:val="none"/>
         </w:rPr>
       </w:pPr>
-      <w:hyperlink r:id="rId11" w:history="1">
+      <w:hyperlink r:id="rId14" w:history="1">
         <w:r>
           <w:rPr>
             <w:rStyle w:val="Hyperlink"/>
@@ -167,7 +234,7 @@
           <w:numId w:val="4"/>
         </w:numPr>
       </w:pPr>
-      <w:hyperlink r:id="rId12" w:history="1">
+      <w:hyperlink r:id="rId15" w:history="1">
         <w:r>
           <w:rPr>
             <w:rStyle w:val="Hyperlink"/>
@@ -184,7 +251,7 @@
           <w:numId w:val="4"/>
         </w:numPr>
       </w:pPr>
-      <w:hyperlink r:id="rId13" w:history="1">
+      <w:hyperlink r:id="rId16" w:history="1">
         <w:r>
           <w:rPr>
             <w:rStyle w:val="Hyperlink"/>
@@ -206,7 +273,7 @@
           <w:u w:val="none"/>
         </w:rPr>
       </w:pPr>
-      <w:hyperlink r:id="rId14" w:history="1">
+      <w:hyperlink r:id="rId17" w:history="1">
         <w:r>
           <w:rPr>
             <w:rStyle w:val="Hyperlink"/>
@@ -223,7 +290,7 @@
           <w:numId w:val="4"/>
         </w:numPr>
       </w:pPr>
-      <w:hyperlink r:id="rId15" w:history="1">
+      <w:hyperlink r:id="rId18" w:history="1">
         <w:r>
           <w:rPr>
             <w:rStyle w:val="Hyperlink"/>
@@ -240,7 +307,7 @@
           <w:numId w:val="4"/>
         </w:numPr>
       </w:pPr>
-      <w:hyperlink r:id="rId16" w:history="1">
+      <w:hyperlink r:id="rId19" w:history="1">
         <w:r>
           <w:rPr>
             <w:rStyle w:val="Hyperlink"/>
@@ -257,8 +324,6 @@
           <w:numId w:val="4"/>
         </w:numPr>
       </w:pPr>
-      <w:bookmarkStart w:id="0" w:name="_GoBack"/>
-      <w:bookmarkEnd w:id="0"/>
     </w:p>
     <w:p>
       <w:pPr>
@@ -278,6 +343,119 @@
 <file path=word/numbering.xml><?xml version="1.0" encoding="utf-8"?>
 <w:numbering xmlns:wpc="http://schemas.microsoft.com/office/word/2010/wordprocessingCanvas" xmlns:cx="http://schemas.microsoft.com/office/drawing/2014/chartex" xmlns:cx1="http://schemas.microsoft.com/office/drawing/2015/9/8/chartex" xmlns:cx2="http://schemas.microsoft.com/office/drawing/2015/10/21/chartex" xmlns:cx3="http://schemas.microsoft.com/office/drawing/2016/5/9/chartex" xmlns:cx4="http://schemas.microsoft.com/office/drawing/2016/5/10/chartex" xmlns:cx5="http://schemas.microsoft.com/office/drawing/2016/5/11/chartex" xmlns:cx6="http://schemas.microsoft.com/office/drawing/2016/5/12/chartex" xmlns:cx7="http://schemas.microsoft.com/office/drawing/2016/5/13/chartex" xmlns:cx8="http://schemas.microsoft.com/office/drawing/2016/5/14/chartex" xmlns:mc="http://schemas.openxmlformats.org/markup-compatibility/2006" xmlns:aink="http://schemas.microsoft.com/office/drawing/2016/ink" xmlns:am3d="http://schemas.microsoft.com/office/drawing/2017/model3d" xmlns:o="urn:schemas-microsoft-com:office:office" xmlns:r="http://schemas.openxmlformats.org/officeDocument/2006/relationships" xmlns:m="http://schemas.openxmlformats.org/officeDocument/2006/math" xmlns:v="urn:schemas-microsoft-com:vml" xmlns:wp14="http://schemas.microsoft.com/office/word/2010/wordprocessingDrawing" xmlns:wp="http://schemas.openxmlformats.org/drawingml/2006/wordprocessingDrawing" xmlns:w10="urn:schemas-microsoft-com:office:word" xmlns:w="http://schemas.openxmlformats.org/wordprocessingml/2006/main" xmlns:w14="http://schemas.microsoft.com/office/word/2010/wordml" xmlns:w15="http://schemas.microsoft.com/office/word/2012/wordml" xmlns:w16cid="http://schemas.microsoft.com/office/word/2016/wordml/cid" xmlns:w16se="http://schemas.microsoft.com/office/word/2015/wordml/symex" xmlns:wpg="http://schemas.microsoft.com/office/word/2010/wordprocessingGroup" xmlns:wpi="http://schemas.microsoft.com/office/word/2010/wordprocessingInk" xmlns:wne="http://schemas.microsoft.com/office/word/2006/wordml" xmlns:wps="http://schemas.microsoft.com/office/word/2010/wordprocessingShape" mc:Ignorable="w14 w15 w16se w16cid wp14">
   <w:abstractNum w:abstractNumId="0" w15:restartNumberingAfterBreak="0">
+    <w:nsid w:val="0A8545CA"/>
+    <w:multiLevelType w:val="hybridMultilevel"/>
+    <w:tmpl w:val="2D600954"/>
+    <w:lvl w:ilvl="0" w:tplc="08130001">
+      <w:start w:val="1"/>
+      <w:numFmt w:val="bullet"/>
+      <w:lvlText w:val=""/>
+      <w:lvlJc w:val="left"/>
+      <w:pPr>
+        <w:ind w:left="720" w:hanging="360"/>
+      </w:pPr>
+      <w:rPr>
+        <w:rFonts w:ascii="Symbol" w:hAnsi="Symbol" w:hint="default"/>
+      </w:rPr>
+    </w:lvl>
+    <w:lvl w:ilvl="1" w:tplc="08130003" w:tentative="1">
+      <w:start w:val="1"/>
+      <w:numFmt w:val="bullet"/>
+      <w:lvlText w:val="o"/>
+      <w:lvlJc w:val="left"/>
+      <w:pPr>
+        <w:ind w:left="1440" w:hanging="360"/>
+      </w:pPr>
+      <w:rPr>
+        <w:rFonts w:ascii="Courier New" w:hAnsi="Courier New" w:cs="Courier New" w:hint="default"/>
+      </w:rPr>
+    </w:lvl>
+    <w:lvl w:ilvl="2" w:tplc="08130005" w:tentative="1">
+      <w:start w:val="1"/>
+      <w:numFmt w:val="bullet"/>
+      <w:lvlText w:val=""/>
+      <w:lvlJc w:val="left"/>
+      <w:pPr>
+        <w:ind w:left="2160" w:hanging="360"/>
+      </w:pPr>
+      <w:rPr>
+        <w:rFonts w:ascii="Wingdings" w:hAnsi="Wingdings" w:hint="default"/>
+      </w:rPr>
+    </w:lvl>
+    <w:lvl w:ilvl="3" w:tplc="08130001" w:tentative="1">
+      <w:start w:val="1"/>
+      <w:numFmt w:val="bullet"/>
+      <w:lvlText w:val=""/>
+      <w:lvlJc w:val="left"/>
+      <w:pPr>
+        <w:ind w:left="2880" w:hanging="360"/>
+      </w:pPr>
+      <w:rPr>
+        <w:rFonts w:ascii="Symbol" w:hAnsi="Symbol" w:hint="default"/>
+      </w:rPr>
+    </w:lvl>
+    <w:lvl w:ilvl="4" w:tplc="08130003" w:tentative="1">
+      <w:start w:val="1"/>
+      <w:numFmt w:val="bullet"/>
+      <w:lvlText w:val="o"/>
+      <w:lvlJc w:val="left"/>
+      <w:pPr>
+        <w:ind w:left="3600" w:hanging="360"/>
+      </w:pPr>
+      <w:rPr>
+        <w:rFonts w:ascii="Courier New" w:hAnsi="Courier New" w:cs="Courier New" w:hint="default"/>
+      </w:rPr>
+    </w:lvl>
+    <w:lvl w:ilvl="5" w:tplc="08130005" w:tentative="1">
+      <w:start w:val="1"/>
+      <w:numFmt w:val="bullet"/>
+      <w:lvlText w:val=""/>
+      <w:lvlJc w:val="left"/>
+      <w:pPr>
+        <w:ind w:left="4320" w:hanging="360"/>
+      </w:pPr>
+      <w:rPr>
+        <w:rFonts w:ascii="Wingdings" w:hAnsi="Wingdings" w:hint="default"/>
+      </w:rPr>
+    </w:lvl>
+    <w:lvl w:ilvl="6" w:tplc="08130001" w:tentative="1">
+      <w:start w:val="1"/>
+      <w:numFmt w:val="bullet"/>
+      <w:lvlText w:val=""/>
+      <w:lvlJc w:val="left"/>
+      <w:pPr>
+        <w:ind w:left="5040" w:hanging="360"/>
+      </w:pPr>
+      <w:rPr>
+        <w:rFonts w:ascii="Symbol" w:hAnsi="Symbol" w:hint="default"/>
+      </w:rPr>
+    </w:lvl>
+    <w:lvl w:ilvl="7" w:tplc="08130003" w:tentative="1">
+      <w:start w:val="1"/>
+      <w:numFmt w:val="bullet"/>
+      <w:lvlText w:val="o"/>
+      <w:lvlJc w:val="left"/>
+      <w:pPr>
+        <w:ind w:left="5760" w:hanging="360"/>
+      </w:pPr>
+      <w:rPr>
+        <w:rFonts w:ascii="Courier New" w:hAnsi="Courier New" w:cs="Courier New" w:hint="default"/>
+      </w:rPr>
+    </w:lvl>
+    <w:lvl w:ilvl="8" w:tplc="08130005" w:tentative="1">
+      <w:start w:val="1"/>
+      <w:numFmt w:val="bullet"/>
+      <w:lvlText w:val=""/>
+      <w:lvlJc w:val="left"/>
+      <w:pPr>
+        <w:ind w:left="6480" w:hanging="360"/>
+      </w:pPr>
+      <w:rPr>
+        <w:rFonts w:ascii="Wingdings" w:hAnsi="Wingdings" w:hint="default"/>
+      </w:rPr>
+    </w:lvl>
+  </w:abstractNum>
+  <w:abstractNum w:abstractNumId="1" w15:restartNumberingAfterBreak="0">
     <w:nsid w:val="21B377E2"/>
     <w:multiLevelType w:val="hybridMultilevel"/>
     <w:tmpl w:val="E6E6B4A8"/>
@@ -390,7 +568,7 @@
       </w:rPr>
     </w:lvl>
   </w:abstractNum>
-  <w:abstractNum w:abstractNumId="1" w15:restartNumberingAfterBreak="0">
+  <w:abstractNum w:abstractNumId="2" w15:restartNumberingAfterBreak="0">
     <w:nsid w:val="2F0E58DB"/>
     <w:multiLevelType w:val="hybridMultilevel"/>
     <w:tmpl w:val="3140EF94"/>
@@ -503,7 +681,7 @@
       </w:rPr>
     </w:lvl>
   </w:abstractNum>
-  <w:abstractNum w:abstractNumId="2" w15:restartNumberingAfterBreak="0">
+  <w:abstractNum w:abstractNumId="3" w15:restartNumberingAfterBreak="0">
     <w:nsid w:val="4522662C"/>
     <w:multiLevelType w:val="hybridMultilevel"/>
     <w:tmpl w:val="FBBA930A"/>
@@ -616,7 +794,7 @@
       </w:rPr>
     </w:lvl>
   </w:abstractNum>
-  <w:abstractNum w:abstractNumId="3" w15:restartNumberingAfterBreak="0">
+  <w:abstractNum w:abstractNumId="4" w15:restartNumberingAfterBreak="0">
     <w:nsid w:val="7E13709A"/>
     <w:multiLevelType w:val="hybridMultilevel"/>
     <w:tmpl w:val="18CCC4F0"/>
@@ -730,16 +908,19 @@
     </w:lvl>
   </w:abstractNum>
   <w:num w:numId="1">
+    <w:abstractNumId w:val="4"/>
+  </w:num>
+  <w:num w:numId="2">
+    <w:abstractNumId w:val="2"/>
+  </w:num>
+  <w:num w:numId="3">
+    <w:abstractNumId w:val="1"/>
+  </w:num>
+  <w:num w:numId="4">
     <w:abstractNumId w:val="3"/>
   </w:num>
-  <w:num w:numId="2">
-    <w:abstractNumId w:val="1"/>
-  </w:num>
-  <w:num w:numId="3">
+  <w:num w:numId="5">
     <w:abstractNumId w:val="0"/>
-  </w:num>
-  <w:num w:numId="4">
-    <w:abstractNumId w:val="2"/>
   </w:num>
 </w:numbering>
 </file>

</xml_diff>

<commit_message>
Updated Daily Log, Added Consumer Idea, updated used sources
</commit_message>
<xml_diff>
--- a/Project/doc/Documentatie Sam/Gebruikte Bronnen.docx
+++ b/Project/doc/Documentatie Sam/Gebruikte Bronnen.docx
@@ -44,10 +44,7 @@
         </w:r>
       </w:hyperlink>
     </w:p>
-    <w:p>
-      <w:bookmarkStart w:id="0" w:name="_GoBack"/>
-      <w:bookmarkEnd w:id="0"/>
-    </w:p>
+    <w:p/>
     <w:p>
       <w:pPr>
         <w:pStyle w:val="Heading2"/>
@@ -324,6 +321,18 @@
           <w:numId w:val="4"/>
         </w:numPr>
       </w:pPr>
+      <w:hyperlink r:id="rId20" w:history="1">
+        <w:r>
+          <w:rPr>
+            <w:rStyle w:val="Hyperlink"/>
+          </w:rPr>
+          <w:t>https://en.wikipedia.org/wiki/Automatic_meter_reading</w:t>
+        </w:r>
+      </w:hyperlink>
+    </w:p>
+    <w:p>
+      <w:bookmarkStart w:id="0" w:name="_GoBack"/>
+      <w:bookmarkEnd w:id="0"/>
     </w:p>
     <w:p>
       <w:pPr>

</xml_diff>

<commit_message>
Added weather system, fixed multiple bugs
</commit_message>
<xml_diff>
--- a/Project/doc/Documentatie Sam/Gebruikte Bronnen.docx
+++ b/Project/doc/Documentatie Sam/Gebruikte Bronnen.docx
@@ -331,8 +331,60 @@
       </w:hyperlink>
     </w:p>
     <w:p>
-      <w:bookmarkStart w:id="0" w:name="_GoBack"/>
-      <w:bookmarkEnd w:id="0"/>
+      <w:pPr>
+        <w:pStyle w:val="Heading2"/>
+      </w:pPr>
+      <w:r>
+        <w:t>Quiz</w:t>
+      </w:r>
+    </w:p>
+    <w:p>
+      <w:pPr>
+        <w:pStyle w:val="ListParagraph"/>
+        <w:numPr>
+          <w:ilvl w:val="0"/>
+          <w:numId w:val="6"/>
+        </w:numPr>
+      </w:pPr>
+      <w:hyperlink r:id="rId21" w:history="1">
+        <w:r>
+          <w:rPr>
+            <w:rStyle w:val="Hyperlink"/>
+          </w:rPr>
+          <w:t>https://www.nationalgeographic.com/environment/quizzes/ele</w:t>
+        </w:r>
+        <w:bookmarkStart w:id="0" w:name="_GoBack"/>
+        <w:bookmarkEnd w:id="0"/>
+        <w:r>
+          <w:rPr>
+            <w:rStyle w:val="Hyperlink"/>
+          </w:rPr>
+          <w:t>c</w:t>
+        </w:r>
+        <w:r>
+          <w:rPr>
+            <w:rStyle w:val="Hyperlink"/>
+          </w:rPr>
+          <w:t>tric-power-quiz-part-1/</w:t>
+        </w:r>
+      </w:hyperlink>
+    </w:p>
+    <w:p>
+      <w:pPr>
+        <w:pStyle w:val="ListParagraph"/>
+        <w:numPr>
+          <w:ilvl w:val="0"/>
+          <w:numId w:val="6"/>
+        </w:numPr>
+      </w:pPr>
+      <w:hyperlink r:id="rId22" w:history="1">
+        <w:r>
+          <w:rPr>
+            <w:rStyle w:val="Hyperlink"/>
+          </w:rPr>
+          <w:t>https://www.nationalgeographic.com/environment/quizzes/electric-power-quiz-part-2/</w:t>
+        </w:r>
+      </w:hyperlink>
     </w:p>
     <w:p>
       <w:pPr>
@@ -691,6 +743,119 @@
     </w:lvl>
   </w:abstractNum>
   <w:abstractNum w:abstractNumId="3" w15:restartNumberingAfterBreak="0">
+    <w:nsid w:val="426A1636"/>
+    <w:multiLevelType w:val="hybridMultilevel"/>
+    <w:tmpl w:val="845638B4"/>
+    <w:lvl w:ilvl="0" w:tplc="08130001">
+      <w:start w:val="1"/>
+      <w:numFmt w:val="bullet"/>
+      <w:lvlText w:val=""/>
+      <w:lvlJc w:val="left"/>
+      <w:pPr>
+        <w:ind w:left="720" w:hanging="360"/>
+      </w:pPr>
+      <w:rPr>
+        <w:rFonts w:ascii="Symbol" w:hAnsi="Symbol" w:hint="default"/>
+      </w:rPr>
+    </w:lvl>
+    <w:lvl w:ilvl="1" w:tplc="08130003" w:tentative="1">
+      <w:start w:val="1"/>
+      <w:numFmt w:val="bullet"/>
+      <w:lvlText w:val="o"/>
+      <w:lvlJc w:val="left"/>
+      <w:pPr>
+        <w:ind w:left="1440" w:hanging="360"/>
+      </w:pPr>
+      <w:rPr>
+        <w:rFonts w:ascii="Courier New" w:hAnsi="Courier New" w:cs="Courier New" w:hint="default"/>
+      </w:rPr>
+    </w:lvl>
+    <w:lvl w:ilvl="2" w:tplc="08130005" w:tentative="1">
+      <w:start w:val="1"/>
+      <w:numFmt w:val="bullet"/>
+      <w:lvlText w:val=""/>
+      <w:lvlJc w:val="left"/>
+      <w:pPr>
+        <w:ind w:left="2160" w:hanging="360"/>
+      </w:pPr>
+      <w:rPr>
+        <w:rFonts w:ascii="Wingdings" w:hAnsi="Wingdings" w:hint="default"/>
+      </w:rPr>
+    </w:lvl>
+    <w:lvl w:ilvl="3" w:tplc="08130001" w:tentative="1">
+      <w:start w:val="1"/>
+      <w:numFmt w:val="bullet"/>
+      <w:lvlText w:val=""/>
+      <w:lvlJc w:val="left"/>
+      <w:pPr>
+        <w:ind w:left="2880" w:hanging="360"/>
+      </w:pPr>
+      <w:rPr>
+        <w:rFonts w:ascii="Symbol" w:hAnsi="Symbol" w:hint="default"/>
+      </w:rPr>
+    </w:lvl>
+    <w:lvl w:ilvl="4" w:tplc="08130003" w:tentative="1">
+      <w:start w:val="1"/>
+      <w:numFmt w:val="bullet"/>
+      <w:lvlText w:val="o"/>
+      <w:lvlJc w:val="left"/>
+      <w:pPr>
+        <w:ind w:left="3600" w:hanging="360"/>
+      </w:pPr>
+      <w:rPr>
+        <w:rFonts w:ascii="Courier New" w:hAnsi="Courier New" w:cs="Courier New" w:hint="default"/>
+      </w:rPr>
+    </w:lvl>
+    <w:lvl w:ilvl="5" w:tplc="08130005" w:tentative="1">
+      <w:start w:val="1"/>
+      <w:numFmt w:val="bullet"/>
+      <w:lvlText w:val=""/>
+      <w:lvlJc w:val="left"/>
+      <w:pPr>
+        <w:ind w:left="4320" w:hanging="360"/>
+      </w:pPr>
+      <w:rPr>
+        <w:rFonts w:ascii="Wingdings" w:hAnsi="Wingdings" w:hint="default"/>
+      </w:rPr>
+    </w:lvl>
+    <w:lvl w:ilvl="6" w:tplc="08130001" w:tentative="1">
+      <w:start w:val="1"/>
+      <w:numFmt w:val="bullet"/>
+      <w:lvlText w:val=""/>
+      <w:lvlJc w:val="left"/>
+      <w:pPr>
+        <w:ind w:left="5040" w:hanging="360"/>
+      </w:pPr>
+      <w:rPr>
+        <w:rFonts w:ascii="Symbol" w:hAnsi="Symbol" w:hint="default"/>
+      </w:rPr>
+    </w:lvl>
+    <w:lvl w:ilvl="7" w:tplc="08130003" w:tentative="1">
+      <w:start w:val="1"/>
+      <w:numFmt w:val="bullet"/>
+      <w:lvlText w:val="o"/>
+      <w:lvlJc w:val="left"/>
+      <w:pPr>
+        <w:ind w:left="5760" w:hanging="360"/>
+      </w:pPr>
+      <w:rPr>
+        <w:rFonts w:ascii="Courier New" w:hAnsi="Courier New" w:cs="Courier New" w:hint="default"/>
+      </w:rPr>
+    </w:lvl>
+    <w:lvl w:ilvl="8" w:tplc="08130005" w:tentative="1">
+      <w:start w:val="1"/>
+      <w:numFmt w:val="bullet"/>
+      <w:lvlText w:val=""/>
+      <w:lvlJc w:val="left"/>
+      <w:pPr>
+        <w:ind w:left="6480" w:hanging="360"/>
+      </w:pPr>
+      <w:rPr>
+        <w:rFonts w:ascii="Wingdings" w:hAnsi="Wingdings" w:hint="default"/>
+      </w:rPr>
+    </w:lvl>
+  </w:abstractNum>
+  <w:abstractNum w:abstractNumId="4" w15:restartNumberingAfterBreak="0">
     <w:nsid w:val="4522662C"/>
     <w:multiLevelType w:val="hybridMultilevel"/>
     <w:tmpl w:val="FBBA930A"/>
@@ -803,7 +968,7 @@
       </w:rPr>
     </w:lvl>
   </w:abstractNum>
-  <w:abstractNum w:abstractNumId="4" w15:restartNumberingAfterBreak="0">
+  <w:abstractNum w:abstractNumId="5" w15:restartNumberingAfterBreak="0">
     <w:nsid w:val="7E13709A"/>
     <w:multiLevelType w:val="hybridMultilevel"/>
     <w:tmpl w:val="18CCC4F0"/>
@@ -917,7 +1082,7 @@
     </w:lvl>
   </w:abstractNum>
   <w:num w:numId="1">
-    <w:abstractNumId w:val="4"/>
+    <w:abstractNumId w:val="5"/>
   </w:num>
   <w:num w:numId="2">
     <w:abstractNumId w:val="2"/>
@@ -926,10 +1091,13 @@
     <w:abstractNumId w:val="1"/>
   </w:num>
   <w:num w:numId="4">
-    <w:abstractNumId w:val="3"/>
+    <w:abstractNumId w:val="4"/>
   </w:num>
   <w:num w:numId="5">
     <w:abstractNumId w:val="0"/>
+  </w:num>
+  <w:num w:numId="6">
+    <w:abstractNumId w:val="3"/>
   </w:num>
 </w:numbering>
 </file>
@@ -1375,6 +1543,28 @@
       <w:szCs w:val="26"/>
     </w:rPr>
   </w:style>
+  <w:style w:type="paragraph" w:styleId="Heading3">
+    <w:name w:val="heading 3"/>
+    <w:basedOn w:val="Normal"/>
+    <w:next w:val="Normal"/>
+    <w:link w:val="Heading3Char"/>
+    <w:uiPriority w:val="9"/>
+    <w:unhideWhenUsed/>
+    <w:qFormat/>
+    <w:rsid w:val="00085C2C"/>
+    <w:pPr>
+      <w:keepNext/>
+      <w:keepLines/>
+      <w:spacing w:before="40" w:after="0"/>
+      <w:outlineLvl w:val="2"/>
+    </w:pPr>
+    <w:rPr>
+      <w:rFonts w:asciiTheme="majorHAnsi" w:eastAsiaTheme="majorEastAsia" w:hAnsiTheme="majorHAnsi" w:cstheme="majorBidi"/>
+      <w:color w:val="1F3763" w:themeColor="accent1" w:themeShade="7F"/>
+      <w:sz w:val="24"/>
+      <w:szCs w:val="24"/>
+    </w:rPr>
+  </w:style>
   <w:style w:type="character" w:default="1" w:styleId="DefaultParagraphFont">
     <w:name w:val="Default Paragraph Font"/>
     <w:uiPriority w:val="1"/>
@@ -1460,6 +1650,31 @@
       <w:color w:val="2F5496" w:themeColor="accent1" w:themeShade="BF"/>
       <w:sz w:val="26"/>
       <w:szCs w:val="26"/>
+    </w:rPr>
+  </w:style>
+  <w:style w:type="character" w:customStyle="1" w:styleId="Heading3Char">
+    <w:name w:val="Heading 3 Char"/>
+    <w:basedOn w:val="DefaultParagraphFont"/>
+    <w:link w:val="Heading3"/>
+    <w:uiPriority w:val="9"/>
+    <w:rsid w:val="00085C2C"/>
+    <w:rPr>
+      <w:rFonts w:asciiTheme="majorHAnsi" w:eastAsiaTheme="majorEastAsia" w:hAnsiTheme="majorHAnsi" w:cstheme="majorBidi"/>
+      <w:color w:val="1F3763" w:themeColor="accent1" w:themeShade="7F"/>
+      <w:sz w:val="24"/>
+      <w:szCs w:val="24"/>
+    </w:rPr>
+  </w:style>
+  <w:style w:type="character" w:styleId="FollowedHyperlink">
+    <w:name w:val="FollowedHyperlink"/>
+    <w:basedOn w:val="DefaultParagraphFont"/>
+    <w:uiPriority w:val="99"/>
+    <w:semiHidden/>
+    <w:unhideWhenUsed/>
+    <w:rsid w:val="00F2030B"/>
+    <w:rPr>
+      <w:color w:val="954F72" w:themeColor="followedHyperlink"/>
+      <w:u w:val="single"/>
     </w:rPr>
   </w:style>
 </w:styles>

</xml_diff>

<commit_message>
added tijdelijke presentatie + further worked on start of consumer level
</commit_message>
<xml_diff>
--- a/Project/doc/Documentatie Sam/Gebruikte Bronnen.docx
+++ b/Project/doc/Documentatie Sam/Gebruikte Bronnen.docx
@@ -249,6 +249,8 @@
         </w:numPr>
       </w:pPr>
       <w:hyperlink r:id="rId16" w:history="1">
+        <w:bookmarkStart w:id="0" w:name="_GoBack"/>
+        <w:bookmarkEnd w:id="0"/>
         <w:r>
           <w:rPr>
             <w:rStyle w:val="Hyperlink"/>
@@ -351,21 +353,7 @@
           <w:rPr>
             <w:rStyle w:val="Hyperlink"/>
           </w:rPr>
-          <w:t>https://www.nationalgeographic.com/environment/quizzes/ele</w:t>
-        </w:r>
-        <w:bookmarkStart w:id="0" w:name="_GoBack"/>
-        <w:bookmarkEnd w:id="0"/>
-        <w:r>
-          <w:rPr>
-            <w:rStyle w:val="Hyperlink"/>
-          </w:rPr>
-          <w:t>c</w:t>
-        </w:r>
-        <w:r>
-          <w:rPr>
-            <w:rStyle w:val="Hyperlink"/>
-          </w:rPr>
-          <w:t>tric-power-quiz-part-1/</w:t>
+          <w:t>https://www.nationalgeographic.com/environment/quizzes/electric-power-quiz-part-1/</w:t>
         </w:r>
       </w:hyperlink>
     </w:p>
@@ -376,6 +364,11 @@
           <w:ilvl w:val="0"/>
           <w:numId w:val="6"/>
         </w:numPr>
+        <w:rPr>
+          <w:rStyle w:val="Hyperlink"/>
+          <w:color w:val="auto"/>
+          <w:u w:val="none"/>
+        </w:rPr>
       </w:pPr>
       <w:hyperlink r:id="rId22" w:history="1">
         <w:r>
@@ -385,6 +378,32 @@
           <w:t>https://www.nationalgeographic.com/environment/quizzes/electric-power-quiz-part-2/</w:t>
         </w:r>
       </w:hyperlink>
+    </w:p>
+    <w:p>
+      <w:pPr>
+        <w:pStyle w:val="ListParagraph"/>
+        <w:numPr>
+          <w:ilvl w:val="0"/>
+          <w:numId w:val="6"/>
+        </w:numPr>
+      </w:pPr>
+      <w:hyperlink r:id="rId23" w:history="1">
+        <w:r>
+          <w:rPr>
+            <w:rStyle w:val="Hyperlink"/>
+          </w:rPr>
+          <w:t>https://www.theguardian.com/british-gas-smart-meter-challenge/quiz/how-energy-savvy-are-you-150-quiz</w:t>
+        </w:r>
+      </w:hyperlink>
+    </w:p>
+    <w:p>
+      <w:pPr>
+        <w:pStyle w:val="ListParagraph"/>
+        <w:numPr>
+          <w:ilvl w:val="0"/>
+          <w:numId w:val="6"/>
+        </w:numPr>
+      </w:pPr>
     </w:p>
     <w:p>
       <w:pPr>

</xml_diff>

<commit_message>
Consumer level functional, DGO level finished
</commit_message>
<xml_diff>
--- a/Project/doc/Documentatie Sam/Gebruikte Bronnen.docx
+++ b/Project/doc/Documentatie Sam/Gebruikte Bronnen.docx
@@ -209,6 +209,44 @@
     </w:p>
     <w:p>
       <w:pPr>
+        <w:pStyle w:val="ListParagraph"/>
+        <w:numPr>
+          <w:ilvl w:val="0"/>
+          <w:numId w:val="1"/>
+        </w:numPr>
+        <w:rPr>
+          <w:rStyle w:val="Hyperlink"/>
+          <w:color w:val="auto"/>
+          <w:u w:val="none"/>
+        </w:rPr>
+      </w:pPr>
+      <w:hyperlink r:id="rId15" w:history="1">
+        <w:r>
+          <w:rPr>
+            <w:rStyle w:val="Hyperlink"/>
+          </w:rPr>
+          <w:t>https://stackoverflow.com/questions/273313/randomize-a-listt</w:t>
+        </w:r>
+      </w:hyperlink>
+    </w:p>
+    <w:p>
+      <w:pPr>
+        <w:pStyle w:val="ListParagraph"/>
+        <w:numPr>
+          <w:ilvl w:val="0"/>
+          <w:numId w:val="1"/>
+        </w:numPr>
+        <w:rPr>
+          <w:rStyle w:val="Hyperlink"/>
+          <w:color w:val="auto"/>
+          <w:u w:val="none"/>
+        </w:rPr>
+      </w:pPr>
+      <w:bookmarkStart w:id="0" w:name="_GoBack"/>
+      <w:bookmarkEnd w:id="0"/>
+    </w:p>
+    <w:p>
+      <w:pPr>
         <w:pStyle w:val="Heading1"/>
       </w:pPr>
       <w:r>
@@ -231,7 +269,7 @@
           <w:numId w:val="4"/>
         </w:numPr>
       </w:pPr>
-      <w:hyperlink r:id="rId15" w:history="1">
+      <w:hyperlink r:id="rId16" w:history="1">
         <w:r>
           <w:rPr>
             <w:rStyle w:val="Hyperlink"/>
@@ -248,9 +286,7 @@
           <w:numId w:val="4"/>
         </w:numPr>
       </w:pPr>
-      <w:hyperlink r:id="rId16" w:history="1">
-        <w:bookmarkStart w:id="0" w:name="_GoBack"/>
-        <w:bookmarkEnd w:id="0"/>
+      <w:hyperlink r:id="rId17" w:history="1">
         <w:r>
           <w:rPr>
             <w:rStyle w:val="Hyperlink"/>
@@ -272,7 +308,7 @@
           <w:u w:val="none"/>
         </w:rPr>
       </w:pPr>
-      <w:hyperlink r:id="rId17" w:history="1">
+      <w:hyperlink r:id="rId18" w:history="1">
         <w:r>
           <w:rPr>
             <w:rStyle w:val="Hyperlink"/>
@@ -289,7 +325,7 @@
           <w:numId w:val="4"/>
         </w:numPr>
       </w:pPr>
-      <w:hyperlink r:id="rId18" w:history="1">
+      <w:hyperlink r:id="rId19" w:history="1">
         <w:r>
           <w:rPr>
             <w:rStyle w:val="Hyperlink"/>
@@ -306,7 +342,7 @@
           <w:numId w:val="4"/>
         </w:numPr>
       </w:pPr>
-      <w:hyperlink r:id="rId19" w:history="1">
+      <w:hyperlink r:id="rId20" w:history="1">
         <w:r>
           <w:rPr>
             <w:rStyle w:val="Hyperlink"/>
@@ -323,7 +359,7 @@
           <w:numId w:val="4"/>
         </w:numPr>
       </w:pPr>
-      <w:hyperlink r:id="rId20" w:history="1">
+      <w:hyperlink r:id="rId21" w:history="1">
         <w:r>
           <w:rPr>
             <w:rStyle w:val="Hyperlink"/>
@@ -348,7 +384,7 @@
           <w:numId w:val="6"/>
         </w:numPr>
       </w:pPr>
-      <w:hyperlink r:id="rId21" w:history="1">
+      <w:hyperlink r:id="rId22" w:history="1">
         <w:r>
           <w:rPr>
             <w:rStyle w:val="Hyperlink"/>
@@ -370,7 +406,7 @@
           <w:u w:val="none"/>
         </w:rPr>
       </w:pPr>
-      <w:hyperlink r:id="rId22" w:history="1">
+      <w:hyperlink r:id="rId23" w:history="1">
         <w:r>
           <w:rPr>
             <w:rStyle w:val="Hyperlink"/>
@@ -387,7 +423,7 @@
           <w:numId w:val="6"/>
         </w:numPr>
       </w:pPr>
-      <w:hyperlink r:id="rId23" w:history="1">
+      <w:hyperlink r:id="rId24" w:history="1">
         <w:r>
           <w:rPr>
             <w:rStyle w:val="Hyperlink"/>

</xml_diff>

<commit_message>
Edited sources, added ideas for TGO level and ideas for new Mecoms level
</commit_message>
<xml_diff>
--- a/Project/doc/Documentatie Sam/Gebruikte Bronnen.docx
+++ b/Project/doc/Documentatie Sam/Gebruikte Bronnen.docx
@@ -242,8 +242,6 @@
           <w:u w:val="none"/>
         </w:rPr>
       </w:pPr>
-      <w:bookmarkStart w:id="0" w:name="_GoBack"/>
-      <w:bookmarkEnd w:id="0"/>
     </w:p>
     <w:p>
       <w:pPr>
@@ -434,17 +432,73 @@
     </w:p>
     <w:p>
       <w:pPr>
-        <w:pStyle w:val="ListParagraph"/>
-        <w:numPr>
-          <w:ilvl w:val="0"/>
-          <w:numId w:val="6"/>
-        </w:numPr>
-      </w:pPr>
-    </w:p>
-    <w:p>
-      <w:pPr>
-        <w:pStyle w:val="Heading1"/>
-      </w:pPr>
+        <w:pStyle w:val="Heading2"/>
+      </w:pPr>
+      <w:r>
+        <w:t>TGO</w:t>
+      </w:r>
+    </w:p>
+    <w:p>
+      <w:pPr>
+        <w:pStyle w:val="ListParagraph"/>
+        <w:numPr>
+          <w:ilvl w:val="0"/>
+          <w:numId w:val="7"/>
+        </w:numPr>
+      </w:pPr>
+      <w:hyperlink r:id="rId25" w:history="1">
+        <w:r>
+          <w:rPr>
+            <w:rStyle w:val="Hyperlink"/>
+          </w:rPr>
+          <w:t>https://nl.wikipedia.org/wiki/Elia_(netbeheerder)</w:t>
+        </w:r>
+      </w:hyperlink>
+    </w:p>
+    <w:p>
+      <w:pPr>
+        <w:pStyle w:val="ListParagraph"/>
+        <w:numPr>
+          <w:ilvl w:val="0"/>
+          <w:numId w:val="7"/>
+        </w:numPr>
+      </w:pPr>
+      <w:hyperlink r:id="rId26" w:history="1">
+        <w:r>
+          <w:rPr>
+            <w:rStyle w:val="Hyperlink"/>
+          </w:rPr>
+          <w:t>http://www.elia.be/nl/</w:t>
+        </w:r>
+      </w:hyperlink>
+    </w:p>
+    <w:p>
+      <w:pPr>
+        <w:pStyle w:val="ListParagraph"/>
+        <w:numPr>
+          <w:ilvl w:val="0"/>
+          <w:numId w:val="7"/>
+        </w:numPr>
+      </w:pPr>
+      <w:hyperlink r:id="rId27" w:history="1">
+        <w:r>
+          <w:rPr>
+            <w:rStyle w:val="Hyperlink"/>
+          </w:rPr>
+          <w:t>https://www.entsoe.eu/</w:t>
+        </w:r>
+      </w:hyperlink>
+    </w:p>
+    <w:p>
+      <w:pPr>
+        <w:pStyle w:val="ListParagraph"/>
+        <w:numPr>
+          <w:ilvl w:val="0"/>
+          <w:numId w:val="7"/>
+        </w:numPr>
+      </w:pPr>
+      <w:bookmarkStart w:id="0" w:name="_GoBack"/>
+      <w:bookmarkEnd w:id="0"/>
     </w:p>
     <w:sectPr>
       <w:pgSz w:w="11906" w:h="16838"/>
@@ -685,6 +739,119 @@
     </w:lvl>
   </w:abstractNum>
   <w:abstractNum w:abstractNumId="2" w15:restartNumberingAfterBreak="0">
+    <w:nsid w:val="2C3B0F2B"/>
+    <w:multiLevelType w:val="hybridMultilevel"/>
+    <w:tmpl w:val="4D74E3EE"/>
+    <w:lvl w:ilvl="0" w:tplc="08130001">
+      <w:start w:val="1"/>
+      <w:numFmt w:val="bullet"/>
+      <w:lvlText w:val=""/>
+      <w:lvlJc w:val="left"/>
+      <w:pPr>
+        <w:ind w:left="720" w:hanging="360"/>
+      </w:pPr>
+      <w:rPr>
+        <w:rFonts w:ascii="Symbol" w:hAnsi="Symbol" w:hint="default"/>
+      </w:rPr>
+    </w:lvl>
+    <w:lvl w:ilvl="1" w:tplc="08130003" w:tentative="1">
+      <w:start w:val="1"/>
+      <w:numFmt w:val="bullet"/>
+      <w:lvlText w:val="o"/>
+      <w:lvlJc w:val="left"/>
+      <w:pPr>
+        <w:ind w:left="1440" w:hanging="360"/>
+      </w:pPr>
+      <w:rPr>
+        <w:rFonts w:ascii="Courier New" w:hAnsi="Courier New" w:cs="Courier New" w:hint="default"/>
+      </w:rPr>
+    </w:lvl>
+    <w:lvl w:ilvl="2" w:tplc="08130005" w:tentative="1">
+      <w:start w:val="1"/>
+      <w:numFmt w:val="bullet"/>
+      <w:lvlText w:val=""/>
+      <w:lvlJc w:val="left"/>
+      <w:pPr>
+        <w:ind w:left="2160" w:hanging="360"/>
+      </w:pPr>
+      <w:rPr>
+        <w:rFonts w:ascii="Wingdings" w:hAnsi="Wingdings" w:hint="default"/>
+      </w:rPr>
+    </w:lvl>
+    <w:lvl w:ilvl="3" w:tplc="08130001" w:tentative="1">
+      <w:start w:val="1"/>
+      <w:numFmt w:val="bullet"/>
+      <w:lvlText w:val=""/>
+      <w:lvlJc w:val="left"/>
+      <w:pPr>
+        <w:ind w:left="2880" w:hanging="360"/>
+      </w:pPr>
+      <w:rPr>
+        <w:rFonts w:ascii="Symbol" w:hAnsi="Symbol" w:hint="default"/>
+      </w:rPr>
+    </w:lvl>
+    <w:lvl w:ilvl="4" w:tplc="08130003" w:tentative="1">
+      <w:start w:val="1"/>
+      <w:numFmt w:val="bullet"/>
+      <w:lvlText w:val="o"/>
+      <w:lvlJc w:val="left"/>
+      <w:pPr>
+        <w:ind w:left="3600" w:hanging="360"/>
+      </w:pPr>
+      <w:rPr>
+        <w:rFonts w:ascii="Courier New" w:hAnsi="Courier New" w:cs="Courier New" w:hint="default"/>
+      </w:rPr>
+    </w:lvl>
+    <w:lvl w:ilvl="5" w:tplc="08130005" w:tentative="1">
+      <w:start w:val="1"/>
+      <w:numFmt w:val="bullet"/>
+      <w:lvlText w:val=""/>
+      <w:lvlJc w:val="left"/>
+      <w:pPr>
+        <w:ind w:left="4320" w:hanging="360"/>
+      </w:pPr>
+      <w:rPr>
+        <w:rFonts w:ascii="Wingdings" w:hAnsi="Wingdings" w:hint="default"/>
+      </w:rPr>
+    </w:lvl>
+    <w:lvl w:ilvl="6" w:tplc="08130001" w:tentative="1">
+      <w:start w:val="1"/>
+      <w:numFmt w:val="bullet"/>
+      <w:lvlText w:val=""/>
+      <w:lvlJc w:val="left"/>
+      <w:pPr>
+        <w:ind w:left="5040" w:hanging="360"/>
+      </w:pPr>
+      <w:rPr>
+        <w:rFonts w:ascii="Symbol" w:hAnsi="Symbol" w:hint="default"/>
+      </w:rPr>
+    </w:lvl>
+    <w:lvl w:ilvl="7" w:tplc="08130003" w:tentative="1">
+      <w:start w:val="1"/>
+      <w:numFmt w:val="bullet"/>
+      <w:lvlText w:val="o"/>
+      <w:lvlJc w:val="left"/>
+      <w:pPr>
+        <w:ind w:left="5760" w:hanging="360"/>
+      </w:pPr>
+      <w:rPr>
+        <w:rFonts w:ascii="Courier New" w:hAnsi="Courier New" w:cs="Courier New" w:hint="default"/>
+      </w:rPr>
+    </w:lvl>
+    <w:lvl w:ilvl="8" w:tplc="08130005" w:tentative="1">
+      <w:start w:val="1"/>
+      <w:numFmt w:val="bullet"/>
+      <w:lvlText w:val=""/>
+      <w:lvlJc w:val="left"/>
+      <w:pPr>
+        <w:ind w:left="6480" w:hanging="360"/>
+      </w:pPr>
+      <w:rPr>
+        <w:rFonts w:ascii="Wingdings" w:hAnsi="Wingdings" w:hint="default"/>
+      </w:rPr>
+    </w:lvl>
+  </w:abstractNum>
+  <w:abstractNum w:abstractNumId="3" w15:restartNumberingAfterBreak="0">
     <w:nsid w:val="2F0E58DB"/>
     <w:multiLevelType w:val="hybridMultilevel"/>
     <w:tmpl w:val="3140EF94"/>
@@ -797,7 +964,7 @@
       </w:rPr>
     </w:lvl>
   </w:abstractNum>
-  <w:abstractNum w:abstractNumId="3" w15:restartNumberingAfterBreak="0">
+  <w:abstractNum w:abstractNumId="4" w15:restartNumberingAfterBreak="0">
     <w:nsid w:val="426A1636"/>
     <w:multiLevelType w:val="hybridMultilevel"/>
     <w:tmpl w:val="845638B4"/>
@@ -910,7 +1077,7 @@
       </w:rPr>
     </w:lvl>
   </w:abstractNum>
-  <w:abstractNum w:abstractNumId="4" w15:restartNumberingAfterBreak="0">
+  <w:abstractNum w:abstractNumId="5" w15:restartNumberingAfterBreak="0">
     <w:nsid w:val="4522662C"/>
     <w:multiLevelType w:val="hybridMultilevel"/>
     <w:tmpl w:val="FBBA930A"/>
@@ -1023,7 +1190,7 @@
       </w:rPr>
     </w:lvl>
   </w:abstractNum>
-  <w:abstractNum w:abstractNumId="5" w15:restartNumberingAfterBreak="0">
+  <w:abstractNum w:abstractNumId="6" w15:restartNumberingAfterBreak="0">
     <w:nsid w:val="7E13709A"/>
     <w:multiLevelType w:val="hybridMultilevel"/>
     <w:tmpl w:val="18CCC4F0"/>
@@ -1137,22 +1304,25 @@
     </w:lvl>
   </w:abstractNum>
   <w:num w:numId="1">
-    <w:abstractNumId w:val="5"/>
+    <w:abstractNumId w:val="6"/>
   </w:num>
   <w:num w:numId="2">
-    <w:abstractNumId w:val="2"/>
+    <w:abstractNumId w:val="3"/>
   </w:num>
   <w:num w:numId="3">
     <w:abstractNumId w:val="1"/>
   </w:num>
   <w:num w:numId="4">
-    <w:abstractNumId w:val="4"/>
+    <w:abstractNumId w:val="5"/>
   </w:num>
   <w:num w:numId="5">
     <w:abstractNumId w:val="0"/>
   </w:num>
   <w:num w:numId="6">
-    <w:abstractNumId w:val="3"/>
+    <w:abstractNumId w:val="4"/>
+  </w:num>
+  <w:num w:numId="7">
+    <w:abstractNumId w:val="2"/>
   </w:num>
 </w:numbering>
 </file>

</xml_diff>

<commit_message>
trying to implement new method to make simon says + added sounds
</commit_message>
<xml_diff>
--- a/Project/doc/Documentatie Sam/Gebruikte Bronnen.docx
+++ b/Project/doc/Documentatie Sam/Gebruikte Bronnen.docx
@@ -342,26 +342,9 @@
       </w:hyperlink>
     </w:p>
     <w:p>
-      <w:pPr>
-        <w:pStyle w:val="ListParagraph"/>
-        <w:numPr>
-          <w:ilvl w:val="0"/>
-          <w:numId w:val="8"/>
-        </w:numPr>
-        <w:rPr>
-          <w:lang w:val="en-US"/>
-        </w:rPr>
-      </w:pPr>
-      <w:bookmarkStart w:id="0" w:name="_GoBack"/>
-      <w:bookmarkEnd w:id="0"/>
-    </w:p>
-    <w:p>
-      <w:pPr>
-        <w:pStyle w:val="Heading1"/>
-        <w:rPr>
-          <w:lang w:val="en-US"/>
-        </w:rPr>
-      </w:pPr>
+      <w:r>
+        <w:br w:type="page"/>
+      </w:r>
     </w:p>
     <w:p>
       <w:pPr>
@@ -370,37 +353,15 @@
           <w:color w:val="2F5496" w:themeColor="accent1" w:themeShade="BF"/>
           <w:sz w:val="32"/>
           <w:szCs w:val="32"/>
-          <w:lang w:val="en-US"/>
         </w:rPr>
       </w:pPr>
+    </w:p>
+    <w:p>
+      <w:pPr>
+        <w:pStyle w:val="Heading1"/>
+      </w:pPr>
       <w:r>
-        <w:rPr>
-          <w:lang w:val="en-US"/>
-        </w:rPr>
-        <w:br w:type="page"/>
-      </w:r>
-    </w:p>
-    <w:p>
-      <w:pPr>
-        <w:pStyle w:val="Heading1"/>
-        <w:rPr>
-          <w:lang w:val="en-US"/>
-        </w:rPr>
-      </w:pPr>
-      <w:proofErr w:type="spellStart"/>
-      <w:r>
-        <w:rPr>
-          <w:lang w:val="en-US"/>
-        </w:rPr>
-        <w:lastRenderedPageBreak/>
-        <w:t>Informatieve</w:t>
-      </w:r>
-      <w:proofErr w:type="spellEnd"/>
-      <w:r>
-        <w:rPr>
-          <w:lang w:val="en-US"/>
-        </w:rPr>
-        <w:t xml:space="preserve"> websites</w:t>
+        <w:t>Informatieve websites</w:t>
       </w:r>
     </w:p>
     <w:p>
@@ -643,12 +604,30 @@
     </w:p>
     <w:p>
       <w:pPr>
+        <w:pStyle w:val="Heading1"/>
+      </w:pPr>
+      <w:r>
+        <w:t>Simon Says minigame</w:t>
+      </w:r>
+    </w:p>
+    <w:p>
+      <w:pPr>
         <w:pStyle w:val="ListParagraph"/>
         <w:numPr>
           <w:ilvl w:val="0"/>
-          <w:numId w:val="7"/>
+          <w:numId w:val="12"/>
         </w:numPr>
       </w:pPr>
+      <w:hyperlink r:id="rId32" w:history="1">
+        <w:r>
+          <w:rPr>
+            <w:rStyle w:val="Hyperlink"/>
+          </w:rPr>
+          <w:t>https://www.dropbox.com/sh/z49xw5kvydjaem3/AABvWeLA1JTnCTqTNKjpEJZPa?dl=0</w:t>
+        </w:r>
+      </w:hyperlink>
+      <w:bookmarkStart w:id="0" w:name="_GoBack"/>
+      <w:bookmarkEnd w:id="0"/>
     </w:p>
     <w:sectPr>
       <w:pgSz w:w="11906" w:h="16838"/>
@@ -776,6 +755,119 @@
     </w:lvl>
   </w:abstractNum>
   <w:abstractNum w:abstractNumId="1" w15:restartNumberingAfterBreak="0">
+    <w:nsid w:val="152C6CA5"/>
+    <w:multiLevelType w:val="hybridMultilevel"/>
+    <w:tmpl w:val="A49ED996"/>
+    <w:lvl w:ilvl="0" w:tplc="08130001">
+      <w:start w:val="1"/>
+      <w:numFmt w:val="bullet"/>
+      <w:lvlText w:val=""/>
+      <w:lvlJc w:val="left"/>
+      <w:pPr>
+        <w:ind w:left="3600" w:hanging="360"/>
+      </w:pPr>
+      <w:rPr>
+        <w:rFonts w:ascii="Symbol" w:hAnsi="Symbol" w:hint="default"/>
+      </w:rPr>
+    </w:lvl>
+    <w:lvl w:ilvl="1" w:tplc="08130003" w:tentative="1">
+      <w:start w:val="1"/>
+      <w:numFmt w:val="bullet"/>
+      <w:lvlText w:val="o"/>
+      <w:lvlJc w:val="left"/>
+      <w:pPr>
+        <w:ind w:left="4320" w:hanging="360"/>
+      </w:pPr>
+      <w:rPr>
+        <w:rFonts w:ascii="Courier New" w:hAnsi="Courier New" w:cs="Courier New" w:hint="default"/>
+      </w:rPr>
+    </w:lvl>
+    <w:lvl w:ilvl="2" w:tplc="08130005" w:tentative="1">
+      <w:start w:val="1"/>
+      <w:numFmt w:val="bullet"/>
+      <w:lvlText w:val=""/>
+      <w:lvlJc w:val="left"/>
+      <w:pPr>
+        <w:ind w:left="5040" w:hanging="360"/>
+      </w:pPr>
+      <w:rPr>
+        <w:rFonts w:ascii="Wingdings" w:hAnsi="Wingdings" w:hint="default"/>
+      </w:rPr>
+    </w:lvl>
+    <w:lvl w:ilvl="3" w:tplc="08130001" w:tentative="1">
+      <w:start w:val="1"/>
+      <w:numFmt w:val="bullet"/>
+      <w:lvlText w:val=""/>
+      <w:lvlJc w:val="left"/>
+      <w:pPr>
+        <w:ind w:left="5760" w:hanging="360"/>
+      </w:pPr>
+      <w:rPr>
+        <w:rFonts w:ascii="Symbol" w:hAnsi="Symbol" w:hint="default"/>
+      </w:rPr>
+    </w:lvl>
+    <w:lvl w:ilvl="4" w:tplc="08130003" w:tentative="1">
+      <w:start w:val="1"/>
+      <w:numFmt w:val="bullet"/>
+      <w:lvlText w:val="o"/>
+      <w:lvlJc w:val="left"/>
+      <w:pPr>
+        <w:ind w:left="6480" w:hanging="360"/>
+      </w:pPr>
+      <w:rPr>
+        <w:rFonts w:ascii="Courier New" w:hAnsi="Courier New" w:cs="Courier New" w:hint="default"/>
+      </w:rPr>
+    </w:lvl>
+    <w:lvl w:ilvl="5" w:tplc="08130005" w:tentative="1">
+      <w:start w:val="1"/>
+      <w:numFmt w:val="bullet"/>
+      <w:lvlText w:val=""/>
+      <w:lvlJc w:val="left"/>
+      <w:pPr>
+        <w:ind w:left="7200" w:hanging="360"/>
+      </w:pPr>
+      <w:rPr>
+        <w:rFonts w:ascii="Wingdings" w:hAnsi="Wingdings" w:hint="default"/>
+      </w:rPr>
+    </w:lvl>
+    <w:lvl w:ilvl="6" w:tplc="08130001" w:tentative="1">
+      <w:start w:val="1"/>
+      <w:numFmt w:val="bullet"/>
+      <w:lvlText w:val=""/>
+      <w:lvlJc w:val="left"/>
+      <w:pPr>
+        <w:ind w:left="7920" w:hanging="360"/>
+      </w:pPr>
+      <w:rPr>
+        <w:rFonts w:ascii="Symbol" w:hAnsi="Symbol" w:hint="default"/>
+      </w:rPr>
+    </w:lvl>
+    <w:lvl w:ilvl="7" w:tplc="08130003" w:tentative="1">
+      <w:start w:val="1"/>
+      <w:numFmt w:val="bullet"/>
+      <w:lvlText w:val="o"/>
+      <w:lvlJc w:val="left"/>
+      <w:pPr>
+        <w:ind w:left="8640" w:hanging="360"/>
+      </w:pPr>
+      <w:rPr>
+        <w:rFonts w:ascii="Courier New" w:hAnsi="Courier New" w:cs="Courier New" w:hint="default"/>
+      </w:rPr>
+    </w:lvl>
+    <w:lvl w:ilvl="8" w:tplc="08130005" w:tentative="1">
+      <w:start w:val="1"/>
+      <w:numFmt w:val="bullet"/>
+      <w:lvlText w:val=""/>
+      <w:lvlJc w:val="left"/>
+      <w:pPr>
+        <w:ind w:left="9360" w:hanging="360"/>
+      </w:pPr>
+      <w:rPr>
+        <w:rFonts w:ascii="Wingdings" w:hAnsi="Wingdings" w:hint="default"/>
+      </w:rPr>
+    </w:lvl>
+  </w:abstractNum>
+  <w:abstractNum w:abstractNumId="2" w15:restartNumberingAfterBreak="0">
     <w:nsid w:val="21B377E2"/>
     <w:multiLevelType w:val="hybridMultilevel"/>
     <w:tmpl w:val="E6E6B4A8"/>
@@ -888,7 +980,120 @@
       </w:rPr>
     </w:lvl>
   </w:abstractNum>
-  <w:abstractNum w:abstractNumId="2" w15:restartNumberingAfterBreak="0">
+  <w:abstractNum w:abstractNumId="3" w15:restartNumberingAfterBreak="0">
+    <w:nsid w:val="25C23AAA"/>
+    <w:multiLevelType w:val="hybridMultilevel"/>
+    <w:tmpl w:val="A43C1066"/>
+    <w:lvl w:ilvl="0" w:tplc="08130001">
+      <w:start w:val="1"/>
+      <w:numFmt w:val="bullet"/>
+      <w:lvlText w:val=""/>
+      <w:lvlJc w:val="left"/>
+      <w:pPr>
+        <w:ind w:left="3600" w:hanging="360"/>
+      </w:pPr>
+      <w:rPr>
+        <w:rFonts w:ascii="Symbol" w:hAnsi="Symbol" w:hint="default"/>
+      </w:rPr>
+    </w:lvl>
+    <w:lvl w:ilvl="1" w:tplc="08130003" w:tentative="1">
+      <w:start w:val="1"/>
+      <w:numFmt w:val="bullet"/>
+      <w:lvlText w:val="o"/>
+      <w:lvlJc w:val="left"/>
+      <w:pPr>
+        <w:ind w:left="4320" w:hanging="360"/>
+      </w:pPr>
+      <w:rPr>
+        <w:rFonts w:ascii="Courier New" w:hAnsi="Courier New" w:cs="Courier New" w:hint="default"/>
+      </w:rPr>
+    </w:lvl>
+    <w:lvl w:ilvl="2" w:tplc="08130005" w:tentative="1">
+      <w:start w:val="1"/>
+      <w:numFmt w:val="bullet"/>
+      <w:lvlText w:val=""/>
+      <w:lvlJc w:val="left"/>
+      <w:pPr>
+        <w:ind w:left="5040" w:hanging="360"/>
+      </w:pPr>
+      <w:rPr>
+        <w:rFonts w:ascii="Wingdings" w:hAnsi="Wingdings" w:hint="default"/>
+      </w:rPr>
+    </w:lvl>
+    <w:lvl w:ilvl="3" w:tplc="08130001" w:tentative="1">
+      <w:start w:val="1"/>
+      <w:numFmt w:val="bullet"/>
+      <w:lvlText w:val=""/>
+      <w:lvlJc w:val="left"/>
+      <w:pPr>
+        <w:ind w:left="5760" w:hanging="360"/>
+      </w:pPr>
+      <w:rPr>
+        <w:rFonts w:ascii="Symbol" w:hAnsi="Symbol" w:hint="default"/>
+      </w:rPr>
+    </w:lvl>
+    <w:lvl w:ilvl="4" w:tplc="08130003" w:tentative="1">
+      <w:start w:val="1"/>
+      <w:numFmt w:val="bullet"/>
+      <w:lvlText w:val="o"/>
+      <w:lvlJc w:val="left"/>
+      <w:pPr>
+        <w:ind w:left="6480" w:hanging="360"/>
+      </w:pPr>
+      <w:rPr>
+        <w:rFonts w:ascii="Courier New" w:hAnsi="Courier New" w:cs="Courier New" w:hint="default"/>
+      </w:rPr>
+    </w:lvl>
+    <w:lvl w:ilvl="5" w:tplc="08130005" w:tentative="1">
+      <w:start w:val="1"/>
+      <w:numFmt w:val="bullet"/>
+      <w:lvlText w:val=""/>
+      <w:lvlJc w:val="left"/>
+      <w:pPr>
+        <w:ind w:left="7200" w:hanging="360"/>
+      </w:pPr>
+      <w:rPr>
+        <w:rFonts w:ascii="Wingdings" w:hAnsi="Wingdings" w:hint="default"/>
+      </w:rPr>
+    </w:lvl>
+    <w:lvl w:ilvl="6" w:tplc="08130001" w:tentative="1">
+      <w:start w:val="1"/>
+      <w:numFmt w:val="bullet"/>
+      <w:lvlText w:val=""/>
+      <w:lvlJc w:val="left"/>
+      <w:pPr>
+        <w:ind w:left="7920" w:hanging="360"/>
+      </w:pPr>
+      <w:rPr>
+        <w:rFonts w:ascii="Symbol" w:hAnsi="Symbol" w:hint="default"/>
+      </w:rPr>
+    </w:lvl>
+    <w:lvl w:ilvl="7" w:tplc="08130003" w:tentative="1">
+      <w:start w:val="1"/>
+      <w:numFmt w:val="bullet"/>
+      <w:lvlText w:val="o"/>
+      <w:lvlJc w:val="left"/>
+      <w:pPr>
+        <w:ind w:left="8640" w:hanging="360"/>
+      </w:pPr>
+      <w:rPr>
+        <w:rFonts w:ascii="Courier New" w:hAnsi="Courier New" w:cs="Courier New" w:hint="default"/>
+      </w:rPr>
+    </w:lvl>
+    <w:lvl w:ilvl="8" w:tplc="08130005" w:tentative="1">
+      <w:start w:val="1"/>
+      <w:numFmt w:val="bullet"/>
+      <w:lvlText w:val=""/>
+      <w:lvlJc w:val="left"/>
+      <w:pPr>
+        <w:ind w:left="9360" w:hanging="360"/>
+      </w:pPr>
+      <w:rPr>
+        <w:rFonts w:ascii="Wingdings" w:hAnsi="Wingdings" w:hint="default"/>
+      </w:rPr>
+    </w:lvl>
+  </w:abstractNum>
+  <w:abstractNum w:abstractNumId="4" w15:restartNumberingAfterBreak="0">
     <w:nsid w:val="2C3B0F2B"/>
     <w:multiLevelType w:val="hybridMultilevel"/>
     <w:tmpl w:val="4D74E3EE"/>
@@ -1001,7 +1206,7 @@
       </w:rPr>
     </w:lvl>
   </w:abstractNum>
-  <w:abstractNum w:abstractNumId="3" w15:restartNumberingAfterBreak="0">
+  <w:abstractNum w:abstractNumId="5" w15:restartNumberingAfterBreak="0">
     <w:nsid w:val="2F0E58DB"/>
     <w:multiLevelType w:val="hybridMultilevel"/>
     <w:tmpl w:val="3140EF94"/>
@@ -1114,7 +1319,7 @@
       </w:rPr>
     </w:lvl>
   </w:abstractNum>
-  <w:abstractNum w:abstractNumId="4" w15:restartNumberingAfterBreak="0">
+  <w:abstractNum w:abstractNumId="6" w15:restartNumberingAfterBreak="0">
     <w:nsid w:val="426A1636"/>
     <w:multiLevelType w:val="hybridMultilevel"/>
     <w:tmpl w:val="845638B4"/>
@@ -1227,7 +1432,7 @@
       </w:rPr>
     </w:lvl>
   </w:abstractNum>
-  <w:abstractNum w:abstractNumId="5" w15:restartNumberingAfterBreak="0">
+  <w:abstractNum w:abstractNumId="7" w15:restartNumberingAfterBreak="0">
     <w:nsid w:val="4522662C"/>
     <w:multiLevelType w:val="hybridMultilevel"/>
     <w:tmpl w:val="FBBA930A"/>
@@ -1340,7 +1545,120 @@
       </w:rPr>
     </w:lvl>
   </w:abstractNum>
-  <w:abstractNum w:abstractNumId="6" w15:restartNumberingAfterBreak="0">
+  <w:abstractNum w:abstractNumId="8" w15:restartNumberingAfterBreak="0">
+    <w:nsid w:val="5DAB319C"/>
+    <w:multiLevelType w:val="hybridMultilevel"/>
+    <w:tmpl w:val="BB8EB0CE"/>
+    <w:lvl w:ilvl="0" w:tplc="08130001">
+      <w:start w:val="1"/>
+      <w:numFmt w:val="bullet"/>
+      <w:lvlText w:val=""/>
+      <w:lvlJc w:val="left"/>
+      <w:pPr>
+        <w:ind w:left="3600" w:hanging="360"/>
+      </w:pPr>
+      <w:rPr>
+        <w:rFonts w:ascii="Symbol" w:hAnsi="Symbol" w:hint="default"/>
+      </w:rPr>
+    </w:lvl>
+    <w:lvl w:ilvl="1" w:tplc="08130003" w:tentative="1">
+      <w:start w:val="1"/>
+      <w:numFmt w:val="bullet"/>
+      <w:lvlText w:val="o"/>
+      <w:lvlJc w:val="left"/>
+      <w:pPr>
+        <w:ind w:left="4320" w:hanging="360"/>
+      </w:pPr>
+      <w:rPr>
+        <w:rFonts w:ascii="Courier New" w:hAnsi="Courier New" w:cs="Courier New" w:hint="default"/>
+      </w:rPr>
+    </w:lvl>
+    <w:lvl w:ilvl="2" w:tplc="08130005" w:tentative="1">
+      <w:start w:val="1"/>
+      <w:numFmt w:val="bullet"/>
+      <w:lvlText w:val=""/>
+      <w:lvlJc w:val="left"/>
+      <w:pPr>
+        <w:ind w:left="5040" w:hanging="360"/>
+      </w:pPr>
+      <w:rPr>
+        <w:rFonts w:ascii="Wingdings" w:hAnsi="Wingdings" w:hint="default"/>
+      </w:rPr>
+    </w:lvl>
+    <w:lvl w:ilvl="3" w:tplc="08130001" w:tentative="1">
+      <w:start w:val="1"/>
+      <w:numFmt w:val="bullet"/>
+      <w:lvlText w:val=""/>
+      <w:lvlJc w:val="left"/>
+      <w:pPr>
+        <w:ind w:left="5760" w:hanging="360"/>
+      </w:pPr>
+      <w:rPr>
+        <w:rFonts w:ascii="Symbol" w:hAnsi="Symbol" w:hint="default"/>
+      </w:rPr>
+    </w:lvl>
+    <w:lvl w:ilvl="4" w:tplc="08130003" w:tentative="1">
+      <w:start w:val="1"/>
+      <w:numFmt w:val="bullet"/>
+      <w:lvlText w:val="o"/>
+      <w:lvlJc w:val="left"/>
+      <w:pPr>
+        <w:ind w:left="6480" w:hanging="360"/>
+      </w:pPr>
+      <w:rPr>
+        <w:rFonts w:ascii="Courier New" w:hAnsi="Courier New" w:cs="Courier New" w:hint="default"/>
+      </w:rPr>
+    </w:lvl>
+    <w:lvl w:ilvl="5" w:tplc="08130005" w:tentative="1">
+      <w:start w:val="1"/>
+      <w:numFmt w:val="bullet"/>
+      <w:lvlText w:val=""/>
+      <w:lvlJc w:val="left"/>
+      <w:pPr>
+        <w:ind w:left="7200" w:hanging="360"/>
+      </w:pPr>
+      <w:rPr>
+        <w:rFonts w:ascii="Wingdings" w:hAnsi="Wingdings" w:hint="default"/>
+      </w:rPr>
+    </w:lvl>
+    <w:lvl w:ilvl="6" w:tplc="08130001" w:tentative="1">
+      <w:start w:val="1"/>
+      <w:numFmt w:val="bullet"/>
+      <w:lvlText w:val=""/>
+      <w:lvlJc w:val="left"/>
+      <w:pPr>
+        <w:ind w:left="7920" w:hanging="360"/>
+      </w:pPr>
+      <w:rPr>
+        <w:rFonts w:ascii="Symbol" w:hAnsi="Symbol" w:hint="default"/>
+      </w:rPr>
+    </w:lvl>
+    <w:lvl w:ilvl="7" w:tplc="08130003" w:tentative="1">
+      <w:start w:val="1"/>
+      <w:numFmt w:val="bullet"/>
+      <w:lvlText w:val="o"/>
+      <w:lvlJc w:val="left"/>
+      <w:pPr>
+        <w:ind w:left="8640" w:hanging="360"/>
+      </w:pPr>
+      <w:rPr>
+        <w:rFonts w:ascii="Courier New" w:hAnsi="Courier New" w:cs="Courier New" w:hint="default"/>
+      </w:rPr>
+    </w:lvl>
+    <w:lvl w:ilvl="8" w:tplc="08130005" w:tentative="1">
+      <w:start w:val="1"/>
+      <w:numFmt w:val="bullet"/>
+      <w:lvlText w:val=""/>
+      <w:lvlJc w:val="left"/>
+      <w:pPr>
+        <w:ind w:left="9360" w:hanging="360"/>
+      </w:pPr>
+      <w:rPr>
+        <w:rFonts w:ascii="Wingdings" w:hAnsi="Wingdings" w:hint="default"/>
+      </w:rPr>
+    </w:lvl>
+  </w:abstractNum>
+  <w:abstractNum w:abstractNumId="9" w15:restartNumberingAfterBreak="0">
     <w:nsid w:val="5DFB2FEF"/>
     <w:multiLevelType w:val="hybridMultilevel"/>
     <w:tmpl w:val="45E868A2"/>
@@ -1453,7 +1771,7 @@
       </w:rPr>
     </w:lvl>
   </w:abstractNum>
-  <w:abstractNum w:abstractNumId="7" w15:restartNumberingAfterBreak="0">
+  <w:abstractNum w:abstractNumId="10" w15:restartNumberingAfterBreak="0">
     <w:nsid w:val="7E13709A"/>
     <w:multiLevelType w:val="hybridMultilevel"/>
     <w:tmpl w:val="18CCC4F0"/>
@@ -1566,29 +1884,154 @@
       </w:rPr>
     </w:lvl>
   </w:abstractNum>
+  <w:abstractNum w:abstractNumId="11" w15:restartNumberingAfterBreak="0">
+    <w:nsid w:val="7E554424"/>
+    <w:multiLevelType w:val="hybridMultilevel"/>
+    <w:tmpl w:val="D284AAC0"/>
+    <w:lvl w:ilvl="0" w:tplc="08130001">
+      <w:start w:val="1"/>
+      <w:numFmt w:val="bullet"/>
+      <w:lvlText w:val=""/>
+      <w:lvlJc w:val="left"/>
+      <w:pPr>
+        <w:ind w:left="720" w:hanging="360"/>
+      </w:pPr>
+      <w:rPr>
+        <w:rFonts w:ascii="Symbol" w:hAnsi="Symbol" w:hint="default"/>
+      </w:rPr>
+    </w:lvl>
+    <w:lvl w:ilvl="1" w:tplc="08130003" w:tentative="1">
+      <w:start w:val="1"/>
+      <w:numFmt w:val="bullet"/>
+      <w:lvlText w:val="o"/>
+      <w:lvlJc w:val="left"/>
+      <w:pPr>
+        <w:ind w:left="1440" w:hanging="360"/>
+      </w:pPr>
+      <w:rPr>
+        <w:rFonts w:ascii="Courier New" w:hAnsi="Courier New" w:cs="Courier New" w:hint="default"/>
+      </w:rPr>
+    </w:lvl>
+    <w:lvl w:ilvl="2" w:tplc="08130005" w:tentative="1">
+      <w:start w:val="1"/>
+      <w:numFmt w:val="bullet"/>
+      <w:lvlText w:val=""/>
+      <w:lvlJc w:val="left"/>
+      <w:pPr>
+        <w:ind w:left="2160" w:hanging="360"/>
+      </w:pPr>
+      <w:rPr>
+        <w:rFonts w:ascii="Wingdings" w:hAnsi="Wingdings" w:hint="default"/>
+      </w:rPr>
+    </w:lvl>
+    <w:lvl w:ilvl="3" w:tplc="08130001" w:tentative="1">
+      <w:start w:val="1"/>
+      <w:numFmt w:val="bullet"/>
+      <w:lvlText w:val=""/>
+      <w:lvlJc w:val="left"/>
+      <w:pPr>
+        <w:ind w:left="2880" w:hanging="360"/>
+      </w:pPr>
+      <w:rPr>
+        <w:rFonts w:ascii="Symbol" w:hAnsi="Symbol" w:hint="default"/>
+      </w:rPr>
+    </w:lvl>
+    <w:lvl w:ilvl="4" w:tplc="08130003" w:tentative="1">
+      <w:start w:val="1"/>
+      <w:numFmt w:val="bullet"/>
+      <w:lvlText w:val="o"/>
+      <w:lvlJc w:val="left"/>
+      <w:pPr>
+        <w:ind w:left="3600" w:hanging="360"/>
+      </w:pPr>
+      <w:rPr>
+        <w:rFonts w:ascii="Courier New" w:hAnsi="Courier New" w:cs="Courier New" w:hint="default"/>
+      </w:rPr>
+    </w:lvl>
+    <w:lvl w:ilvl="5" w:tplc="08130005" w:tentative="1">
+      <w:start w:val="1"/>
+      <w:numFmt w:val="bullet"/>
+      <w:lvlText w:val=""/>
+      <w:lvlJc w:val="left"/>
+      <w:pPr>
+        <w:ind w:left="4320" w:hanging="360"/>
+      </w:pPr>
+      <w:rPr>
+        <w:rFonts w:ascii="Wingdings" w:hAnsi="Wingdings" w:hint="default"/>
+      </w:rPr>
+    </w:lvl>
+    <w:lvl w:ilvl="6" w:tplc="08130001" w:tentative="1">
+      <w:start w:val="1"/>
+      <w:numFmt w:val="bullet"/>
+      <w:lvlText w:val=""/>
+      <w:lvlJc w:val="left"/>
+      <w:pPr>
+        <w:ind w:left="5040" w:hanging="360"/>
+      </w:pPr>
+      <w:rPr>
+        <w:rFonts w:ascii="Symbol" w:hAnsi="Symbol" w:hint="default"/>
+      </w:rPr>
+    </w:lvl>
+    <w:lvl w:ilvl="7" w:tplc="08130003" w:tentative="1">
+      <w:start w:val="1"/>
+      <w:numFmt w:val="bullet"/>
+      <w:lvlText w:val="o"/>
+      <w:lvlJc w:val="left"/>
+      <w:pPr>
+        <w:ind w:left="5760" w:hanging="360"/>
+      </w:pPr>
+      <w:rPr>
+        <w:rFonts w:ascii="Courier New" w:hAnsi="Courier New" w:cs="Courier New" w:hint="default"/>
+      </w:rPr>
+    </w:lvl>
+    <w:lvl w:ilvl="8" w:tplc="08130005" w:tentative="1">
+      <w:start w:val="1"/>
+      <w:numFmt w:val="bullet"/>
+      <w:lvlText w:val=""/>
+      <w:lvlJc w:val="left"/>
+      <w:pPr>
+        <w:ind w:left="6480" w:hanging="360"/>
+      </w:pPr>
+      <w:rPr>
+        <w:rFonts w:ascii="Wingdings" w:hAnsi="Wingdings" w:hint="default"/>
+      </w:rPr>
+    </w:lvl>
+  </w:abstractNum>
   <w:num w:numId="1">
-    <w:abstractNumId w:val="7"/>
+    <w:abstractNumId w:val="10"/>
   </w:num>
   <w:num w:numId="2">
-    <w:abstractNumId w:val="3"/>
+    <w:abstractNumId w:val="5"/>
   </w:num>
   <w:num w:numId="3">
-    <w:abstractNumId w:val="1"/>
+    <w:abstractNumId w:val="2"/>
   </w:num>
   <w:num w:numId="4">
-    <w:abstractNumId w:val="5"/>
+    <w:abstractNumId w:val="7"/>
   </w:num>
   <w:num w:numId="5">
     <w:abstractNumId w:val="0"/>
   </w:num>
   <w:num w:numId="6">
+    <w:abstractNumId w:val="6"/>
+  </w:num>
+  <w:num w:numId="7">
     <w:abstractNumId w:val="4"/>
   </w:num>
-  <w:num w:numId="7">
-    <w:abstractNumId w:val="2"/>
+  <w:num w:numId="8">
+    <w:abstractNumId w:val="9"/>
   </w:num>
-  <w:num w:numId="8">
-    <w:abstractNumId w:val="6"/>
+  <w:num w:numId="9">
+    <w:abstractNumId w:val="8"/>
+  </w:num>
+  <w:num w:numId="10">
+    <w:abstractNumId w:val="1"/>
+  </w:num>
+  <w:num w:numId="11">
+    <w:abstractNumId w:val="3"/>
+  </w:num>
+  <w:num w:numId="12">
+    <w:abstractNumId w:val="11"/>
   </w:num>
 </w:numbering>
 </file>

</xml_diff>

<commit_message>
Updated daily log + used sources
</commit_message>
<xml_diff>
--- a/Project/doc/Documentatie Sam/Gebruikte Bronnen.docx
+++ b/Project/doc/Documentatie Sam/Gebruikte Bronnen.docx
@@ -650,6 +650,9 @@
       <w:r>
         <w:t>tutorial</w:t>
       </w:r>
+      <w:r>
+        <w:t xml:space="preserve"> playlist</w:t>
+      </w:r>
     </w:p>
     <w:p>
       <w:pPr>
@@ -658,6 +661,11 @@
           <w:ilvl w:val="0"/>
           <w:numId w:val="12"/>
         </w:numPr>
+        <w:rPr>
+          <w:rStyle w:val="Hyperlink"/>
+          <w:color w:val="auto"/>
+          <w:u w:val="none"/>
+        </w:rPr>
       </w:pPr>
       <w:hyperlink r:id="rId33" w:history="1">
         <w:r>
@@ -665,6 +673,53 @@
             <w:rStyle w:val="Hyperlink"/>
           </w:rPr>
           <w:t>https://www.youtube.com/watch?v=PqkBuU08MOQ&amp;list=PLiyfvmtjWC_XccoIAYZMnomMeehR0O2Be</w:t>
+        </w:r>
+      </w:hyperlink>
+    </w:p>
+    <w:p>
+      <w:pPr>
+        <w:pStyle w:val="Heading1"/>
+      </w:pPr>
+      <w:r>
+        <w:t>Mastermind minigame</w:t>
+      </w:r>
+    </w:p>
+    <w:p>
+      <w:r>
+        <w:t>Tutorial</w:t>
+      </w:r>
+    </w:p>
+    <w:p>
+      <w:pPr>
+        <w:pStyle w:val="ListParagraph"/>
+        <w:numPr>
+          <w:ilvl w:val="0"/>
+          <w:numId w:val="12"/>
+        </w:numPr>
+      </w:pPr>
+      <w:hyperlink r:id="rId34" w:history="1">
+        <w:r>
+          <w:rPr>
+            <w:rStyle w:val="Hyperlink"/>
+          </w:rPr>
+          <w:t>https://www.youtube.com/watch?v=c47QYgsJrWc</w:t>
+        </w:r>
+      </w:hyperlink>
+    </w:p>
+    <w:p>
+      <w:pPr>
+        <w:pStyle w:val="ListParagraph"/>
+        <w:numPr>
+          <w:ilvl w:val="0"/>
+          <w:numId w:val="12"/>
+        </w:numPr>
+      </w:pPr>
+      <w:hyperlink r:id="rId35" w:history="1">
+        <w:r>
+          <w:rPr>
+            <w:rStyle w:val="Hyperlink"/>
+          </w:rPr>
+          <w:t>https://www.dotnetperls.com/any</w:t>
         </w:r>
       </w:hyperlink>
       <w:bookmarkStart w:id="0" w:name="_GoBack"/>
@@ -1928,7 +1983,7 @@
   <w:abstractNum w:abstractNumId="11" w15:restartNumberingAfterBreak="0">
     <w:nsid w:val="7E554424"/>
     <w:multiLevelType w:val="hybridMultilevel"/>
-    <w:tmpl w:val="7E6089E8"/>
+    <w:tmpl w:val="A3EE928A"/>
     <w:lvl w:ilvl="0" w:tplc="08130001">
       <w:start w:val="1"/>
       <w:numFmt w:val="bullet"/>

</xml_diff>

<commit_message>
Tried fixing Global audio mute + updated daily log + update used sources
</commit_message>
<xml_diff>
--- a/Project/doc/Documentatie Sam/Gebruikte Bronnen.docx
+++ b/Project/doc/Documentatie Sam/Gebruikte Bronnen.docx
@@ -116,6 +116,11 @@
           <w:ilvl w:val="0"/>
           <w:numId w:val="2"/>
         </w:numPr>
+        <w:rPr>
+          <w:rStyle w:val="Hyperlink"/>
+          <w:color w:val="auto"/>
+          <w:u w:val="none"/>
+        </w:rPr>
       </w:pPr>
       <w:hyperlink r:id="rId10" w:history="1">
         <w:r>
@@ -125,6 +130,40 @@
           <w:t>https://www.youtube.com/watch?v=VyIo5tlNNeA</w:t>
         </w:r>
       </w:hyperlink>
+    </w:p>
+    <w:p>
+      <w:r>
+        <w:t>Global music mute</w:t>
+      </w:r>
+    </w:p>
+    <w:bookmarkStart w:id="0" w:name="_GoBack"/>
+    <w:bookmarkEnd w:id="0"/>
+    <w:p>
+      <w:pPr>
+        <w:pStyle w:val="ListParagraph"/>
+        <w:numPr>
+          <w:ilvl w:val="0"/>
+          <w:numId w:val="13"/>
+        </w:numPr>
+      </w:pPr>
+      <w:r>
+        <w:fldChar w:fldCharType="begin"/>
+      </w:r>
+      <w:r>
+        <w:instrText xml:space="preserve"> HYPERLINK "https://www.youtube.com/watch?v=OeZuwgG6HJM" </w:instrText>
+      </w:r>
+      <w:r>
+        <w:fldChar w:fldCharType="separate"/>
+      </w:r>
+      <w:r>
+        <w:rPr>
+          <w:rStyle w:val="Hyperlink"/>
+        </w:rPr>
+        <w:t>https://www.youtube.com/watch?v=OeZuwgG6HJM</w:t>
+      </w:r>
+      <w:r>
+        <w:fldChar w:fldCharType="end"/>
+      </w:r>
     </w:p>
     <w:p>
       <w:pPr>
@@ -722,8 +761,6 @@
           <w:t>https://www.dotnetperls.com/any</w:t>
         </w:r>
       </w:hyperlink>
-      <w:bookmarkStart w:id="0" w:name="_GoBack"/>
-      <w:bookmarkEnd w:id="0"/>
     </w:p>
     <w:sectPr>
       <w:pgSz w:w="11906" w:h="16838"/>
@@ -964,6 +1001,119 @@
     </w:lvl>
   </w:abstractNum>
   <w:abstractNum w:abstractNumId="2" w15:restartNumberingAfterBreak="0">
+    <w:nsid w:val="174318EA"/>
+    <w:multiLevelType w:val="hybridMultilevel"/>
+    <w:tmpl w:val="F6E67FA2"/>
+    <w:lvl w:ilvl="0" w:tplc="08130001">
+      <w:start w:val="1"/>
+      <w:numFmt w:val="bullet"/>
+      <w:lvlText w:val=""/>
+      <w:lvlJc w:val="left"/>
+      <w:pPr>
+        <w:ind w:left="1080" w:hanging="360"/>
+      </w:pPr>
+      <w:rPr>
+        <w:rFonts w:ascii="Symbol" w:hAnsi="Symbol" w:hint="default"/>
+      </w:rPr>
+    </w:lvl>
+    <w:lvl w:ilvl="1" w:tplc="08130003" w:tentative="1">
+      <w:start w:val="1"/>
+      <w:numFmt w:val="bullet"/>
+      <w:lvlText w:val="o"/>
+      <w:lvlJc w:val="left"/>
+      <w:pPr>
+        <w:ind w:left="1800" w:hanging="360"/>
+      </w:pPr>
+      <w:rPr>
+        <w:rFonts w:ascii="Courier New" w:hAnsi="Courier New" w:cs="Courier New" w:hint="default"/>
+      </w:rPr>
+    </w:lvl>
+    <w:lvl w:ilvl="2" w:tplc="08130005" w:tentative="1">
+      <w:start w:val="1"/>
+      <w:numFmt w:val="bullet"/>
+      <w:lvlText w:val=""/>
+      <w:lvlJc w:val="left"/>
+      <w:pPr>
+        <w:ind w:left="2520" w:hanging="360"/>
+      </w:pPr>
+      <w:rPr>
+        <w:rFonts w:ascii="Wingdings" w:hAnsi="Wingdings" w:hint="default"/>
+      </w:rPr>
+    </w:lvl>
+    <w:lvl w:ilvl="3" w:tplc="08130001" w:tentative="1">
+      <w:start w:val="1"/>
+      <w:numFmt w:val="bullet"/>
+      <w:lvlText w:val=""/>
+      <w:lvlJc w:val="left"/>
+      <w:pPr>
+        <w:ind w:left="3240" w:hanging="360"/>
+      </w:pPr>
+      <w:rPr>
+        <w:rFonts w:ascii="Symbol" w:hAnsi="Symbol" w:hint="default"/>
+      </w:rPr>
+    </w:lvl>
+    <w:lvl w:ilvl="4" w:tplc="08130003" w:tentative="1">
+      <w:start w:val="1"/>
+      <w:numFmt w:val="bullet"/>
+      <w:lvlText w:val="o"/>
+      <w:lvlJc w:val="left"/>
+      <w:pPr>
+        <w:ind w:left="3960" w:hanging="360"/>
+      </w:pPr>
+      <w:rPr>
+        <w:rFonts w:ascii="Courier New" w:hAnsi="Courier New" w:cs="Courier New" w:hint="default"/>
+      </w:rPr>
+    </w:lvl>
+    <w:lvl w:ilvl="5" w:tplc="08130005" w:tentative="1">
+      <w:start w:val="1"/>
+      <w:numFmt w:val="bullet"/>
+      <w:lvlText w:val=""/>
+      <w:lvlJc w:val="left"/>
+      <w:pPr>
+        <w:ind w:left="4680" w:hanging="360"/>
+      </w:pPr>
+      <w:rPr>
+        <w:rFonts w:ascii="Wingdings" w:hAnsi="Wingdings" w:hint="default"/>
+      </w:rPr>
+    </w:lvl>
+    <w:lvl w:ilvl="6" w:tplc="08130001" w:tentative="1">
+      <w:start w:val="1"/>
+      <w:numFmt w:val="bullet"/>
+      <w:lvlText w:val=""/>
+      <w:lvlJc w:val="left"/>
+      <w:pPr>
+        <w:ind w:left="5400" w:hanging="360"/>
+      </w:pPr>
+      <w:rPr>
+        <w:rFonts w:ascii="Symbol" w:hAnsi="Symbol" w:hint="default"/>
+      </w:rPr>
+    </w:lvl>
+    <w:lvl w:ilvl="7" w:tplc="08130003" w:tentative="1">
+      <w:start w:val="1"/>
+      <w:numFmt w:val="bullet"/>
+      <w:lvlText w:val="o"/>
+      <w:lvlJc w:val="left"/>
+      <w:pPr>
+        <w:ind w:left="6120" w:hanging="360"/>
+      </w:pPr>
+      <w:rPr>
+        <w:rFonts w:ascii="Courier New" w:hAnsi="Courier New" w:cs="Courier New" w:hint="default"/>
+      </w:rPr>
+    </w:lvl>
+    <w:lvl w:ilvl="8" w:tplc="08130005" w:tentative="1">
+      <w:start w:val="1"/>
+      <w:numFmt w:val="bullet"/>
+      <w:lvlText w:val=""/>
+      <w:lvlJc w:val="left"/>
+      <w:pPr>
+        <w:ind w:left="6840" w:hanging="360"/>
+      </w:pPr>
+      <w:rPr>
+        <w:rFonts w:ascii="Wingdings" w:hAnsi="Wingdings" w:hint="default"/>
+      </w:rPr>
+    </w:lvl>
+  </w:abstractNum>
+  <w:abstractNum w:abstractNumId="3" w15:restartNumberingAfterBreak="0">
     <w:nsid w:val="21B377E2"/>
     <w:multiLevelType w:val="hybridMultilevel"/>
     <w:tmpl w:val="E6E6B4A8"/>
@@ -1076,7 +1226,7 @@
       </w:rPr>
     </w:lvl>
   </w:abstractNum>
-  <w:abstractNum w:abstractNumId="3" w15:restartNumberingAfterBreak="0">
+  <w:abstractNum w:abstractNumId="4" w15:restartNumberingAfterBreak="0">
     <w:nsid w:val="25C23AAA"/>
     <w:multiLevelType w:val="hybridMultilevel"/>
     <w:tmpl w:val="A43C1066"/>
@@ -1189,7 +1339,7 @@
       </w:rPr>
     </w:lvl>
   </w:abstractNum>
-  <w:abstractNum w:abstractNumId="4" w15:restartNumberingAfterBreak="0">
+  <w:abstractNum w:abstractNumId="5" w15:restartNumberingAfterBreak="0">
     <w:nsid w:val="2C3B0F2B"/>
     <w:multiLevelType w:val="hybridMultilevel"/>
     <w:tmpl w:val="4D74E3EE"/>
@@ -1302,7 +1452,7 @@
       </w:rPr>
     </w:lvl>
   </w:abstractNum>
-  <w:abstractNum w:abstractNumId="5" w15:restartNumberingAfterBreak="0">
+  <w:abstractNum w:abstractNumId="6" w15:restartNumberingAfterBreak="0">
     <w:nsid w:val="2F0E58DB"/>
     <w:multiLevelType w:val="hybridMultilevel"/>
     <w:tmpl w:val="3140EF94"/>
@@ -1415,7 +1565,7 @@
       </w:rPr>
     </w:lvl>
   </w:abstractNum>
-  <w:abstractNum w:abstractNumId="6" w15:restartNumberingAfterBreak="0">
+  <w:abstractNum w:abstractNumId="7" w15:restartNumberingAfterBreak="0">
     <w:nsid w:val="426A1636"/>
     <w:multiLevelType w:val="hybridMultilevel"/>
     <w:tmpl w:val="845638B4"/>
@@ -1528,7 +1678,7 @@
       </w:rPr>
     </w:lvl>
   </w:abstractNum>
-  <w:abstractNum w:abstractNumId="7" w15:restartNumberingAfterBreak="0">
+  <w:abstractNum w:abstractNumId="8" w15:restartNumberingAfterBreak="0">
     <w:nsid w:val="4522662C"/>
     <w:multiLevelType w:val="hybridMultilevel"/>
     <w:tmpl w:val="FBBA930A"/>
@@ -1641,7 +1791,7 @@
       </w:rPr>
     </w:lvl>
   </w:abstractNum>
-  <w:abstractNum w:abstractNumId="8" w15:restartNumberingAfterBreak="0">
+  <w:abstractNum w:abstractNumId="9" w15:restartNumberingAfterBreak="0">
     <w:nsid w:val="5DAB319C"/>
     <w:multiLevelType w:val="hybridMultilevel"/>
     <w:tmpl w:val="BB8EB0CE"/>
@@ -1754,7 +1904,7 @@
       </w:rPr>
     </w:lvl>
   </w:abstractNum>
-  <w:abstractNum w:abstractNumId="9" w15:restartNumberingAfterBreak="0">
+  <w:abstractNum w:abstractNumId="10" w15:restartNumberingAfterBreak="0">
     <w:nsid w:val="5DFB2FEF"/>
     <w:multiLevelType w:val="hybridMultilevel"/>
     <w:tmpl w:val="45E868A2"/>
@@ -1867,7 +2017,7 @@
       </w:rPr>
     </w:lvl>
   </w:abstractNum>
-  <w:abstractNum w:abstractNumId="10" w15:restartNumberingAfterBreak="0">
+  <w:abstractNum w:abstractNumId="11" w15:restartNumberingAfterBreak="0">
     <w:nsid w:val="7E13709A"/>
     <w:multiLevelType w:val="hybridMultilevel"/>
     <w:tmpl w:val="18CCC4F0"/>
@@ -1980,7 +2130,7 @@
       </w:rPr>
     </w:lvl>
   </w:abstractNum>
-  <w:abstractNum w:abstractNumId="11" w15:restartNumberingAfterBreak="0">
+  <w:abstractNum w:abstractNumId="12" w15:restartNumberingAfterBreak="0">
     <w:nsid w:val="7E554424"/>
     <w:multiLevelType w:val="hybridMultilevel"/>
     <w:tmpl w:val="A3EE928A"/>
@@ -2094,40 +2244,43 @@
     </w:lvl>
   </w:abstractNum>
   <w:num w:numId="1">
-    <w:abstractNumId w:val="10"/>
+    <w:abstractNumId w:val="11"/>
   </w:num>
   <w:num w:numId="2">
-    <w:abstractNumId w:val="5"/>
+    <w:abstractNumId w:val="6"/>
   </w:num>
   <w:num w:numId="3">
-    <w:abstractNumId w:val="2"/>
+    <w:abstractNumId w:val="3"/>
   </w:num>
   <w:num w:numId="4">
-    <w:abstractNumId w:val="7"/>
+    <w:abstractNumId w:val="8"/>
   </w:num>
   <w:num w:numId="5">
     <w:abstractNumId w:val="0"/>
   </w:num>
   <w:num w:numId="6">
-    <w:abstractNumId w:val="6"/>
+    <w:abstractNumId w:val="7"/>
   </w:num>
   <w:num w:numId="7">
-    <w:abstractNumId w:val="4"/>
+    <w:abstractNumId w:val="5"/>
   </w:num>
   <w:num w:numId="8">
-    <w:abstractNumId w:val="9"/>
+    <w:abstractNumId w:val="10"/>
   </w:num>
   <w:num w:numId="9">
-    <w:abstractNumId w:val="8"/>
+    <w:abstractNumId w:val="9"/>
   </w:num>
   <w:num w:numId="10">
     <w:abstractNumId w:val="1"/>
   </w:num>
   <w:num w:numId="11">
-    <w:abstractNumId w:val="3"/>
+    <w:abstractNumId w:val="4"/>
   </w:num>
   <w:num w:numId="12">
-    <w:abstractNumId w:val="11"/>
+    <w:abstractNumId w:val="12"/>
+  </w:num>
+  <w:num w:numId="13">
+    <w:abstractNumId w:val="2"/>
   </w:num>
 </w:numbering>
 </file>

</xml_diff>

<commit_message>
Added used sources to scriptie
</commit_message>
<xml_diff>
--- a/Project/doc/Documentatie Sam/Gebruikte Bronnen.docx
+++ b/Project/doc/Documentatie Sam/Gebruikte Bronnen.docx
@@ -29,24 +29,6 @@
     </w:p>
     <w:p>
       <w:pPr>
-        <w:pStyle w:val="ListParagraph"/>
-        <w:numPr>
-          <w:ilvl w:val="0"/>
-          <w:numId w:val="5"/>
-        </w:numPr>
-      </w:pPr>
-      <w:hyperlink r:id="rId6" w:history="1">
-        <w:r>
-          <w:rPr>
-            <w:rStyle w:val="Hyperlink"/>
-          </w:rPr>
-          <w:t>https://answers.unity.com/questions/636622/how-to-make-holding-the-mouse-down-count-as-one-cl.html</w:t>
-        </w:r>
-      </w:hyperlink>
-    </w:p>
-    <w:p/>
-    <w:p>
-      <w:pPr>
         <w:pStyle w:val="Heading2"/>
       </w:pPr>
       <w:r>
@@ -61,7 +43,7 @@
           <w:numId w:val="2"/>
         </w:numPr>
       </w:pPr>
-      <w:hyperlink r:id="rId7" w:history="1">
+      <w:hyperlink r:id="rId6" w:history="1">
         <w:r>
           <w:rPr>
             <w:rStyle w:val="Hyperlink"/>
@@ -78,7 +60,7 @@
           <w:numId w:val="2"/>
         </w:numPr>
       </w:pPr>
-      <w:hyperlink r:id="rId8" w:history="1">
+      <w:hyperlink r:id="rId7" w:history="1">
         <w:r>
           <w:rPr>
             <w:rStyle w:val="Hyperlink"/>
@@ -100,7 +82,7 @@
           <w:u w:val="none"/>
         </w:rPr>
       </w:pPr>
-      <w:hyperlink r:id="rId9" w:history="1">
+      <w:hyperlink r:id="rId8" w:history="1">
         <w:r>
           <w:rPr>
             <w:rStyle w:val="Hyperlink"/>
@@ -122,12 +104,24 @@
           <w:u w:val="none"/>
         </w:rPr>
       </w:pPr>
-      <w:hyperlink r:id="rId10" w:history="1">
-        <w:r>
-          <w:rPr>
-            <w:rStyle w:val="Hyperlink"/>
-          </w:rPr>
-          <w:t>https://www.youtube.com/watch?v=VyIo5tlNNeA</w:t>
+      <w:hyperlink r:id="rId9" w:history="1">
+        <w:r>
+          <w:rPr>
+            <w:rStyle w:val="Hyperlink"/>
+          </w:rPr>
+          <w:t>https://www.youtube.com/watch?v=V</w:t>
+        </w:r>
+        <w:r>
+          <w:rPr>
+            <w:rStyle w:val="Hyperlink"/>
+          </w:rPr>
+          <w:t>y</w:t>
+        </w:r>
+        <w:r>
+          <w:rPr>
+            <w:rStyle w:val="Hyperlink"/>
+          </w:rPr>
+          <w:t>Io5tlNNeA</w:t>
         </w:r>
       </w:hyperlink>
     </w:p>
@@ -144,12 +138,24 @@
           <w:u w:val="none"/>
         </w:rPr>
       </w:pPr>
-      <w:hyperlink r:id="rId11" w:history="1">
-        <w:r>
-          <w:rPr>
-            <w:rStyle w:val="Hyperlink"/>
-          </w:rPr>
-          <w:t>https://unity3d.com/learn/tutorials/topics/scripting/extension-methods</w:t>
+      <w:hyperlink r:id="rId10" w:history="1">
+        <w:r>
+          <w:rPr>
+            <w:rStyle w:val="Hyperlink"/>
+          </w:rPr>
+          <w:t>https://unity3d.com/learn/tutorials/topics/sc</w:t>
+        </w:r>
+        <w:r>
+          <w:rPr>
+            <w:rStyle w:val="Hyperlink"/>
+          </w:rPr>
+          <w:t>r</w:t>
+        </w:r>
+        <w:r>
+          <w:rPr>
+            <w:rStyle w:val="Hyperlink"/>
+          </w:rPr>
+          <w:t>ipting/extension-methods</w:t>
         </w:r>
       </w:hyperlink>
     </w:p>
@@ -166,12 +172,24 @@
           <w:numId w:val="13"/>
         </w:numPr>
       </w:pPr>
-      <w:hyperlink r:id="rId12" w:history="1">
-        <w:r>
-          <w:rPr>
-            <w:rStyle w:val="Hyperlink"/>
-          </w:rPr>
-          <w:t>https://www.youtube.com/watch?v=OeZuwgG6HJM</w:t>
+      <w:hyperlink r:id="rId11" w:history="1">
+        <w:r>
+          <w:rPr>
+            <w:rStyle w:val="Hyperlink"/>
+          </w:rPr>
+          <w:t>https://www.youtube.co</w:t>
+        </w:r>
+        <w:r>
+          <w:rPr>
+            <w:rStyle w:val="Hyperlink"/>
+          </w:rPr>
+          <w:t>m</w:t>
+        </w:r>
+        <w:r>
+          <w:rPr>
+            <w:rStyle w:val="Hyperlink"/>
+          </w:rPr>
+          <w:t>/watch?v=OeZuwgG6HJM</w:t>
         </w:r>
       </w:hyperlink>
     </w:p>
@@ -180,8 +198,6 @@
         <w:t>IsOneOf</w:t>
       </w:r>
     </w:p>
-    <w:bookmarkStart w:id="0" w:name="_GoBack"/>
-    <w:bookmarkEnd w:id="0"/>
     <w:p>
       <w:pPr>
         <w:pStyle w:val="ListParagraph"/>
@@ -190,24 +206,26 @@
           <w:numId w:val="13"/>
         </w:numPr>
       </w:pPr>
-      <w:r>
-        <w:fldChar w:fldCharType="begin"/>
-      </w:r>
-      <w:r>
-        <w:instrText xml:space="preserve"> HYPERLINK "https://social.msdn.microsoft.com/Forums/en-US/2bba32df-fa2a-4749-8505-5b8eddc4fe9c/shorthand-for-multiple-ors?forum=csharplanguage" </w:instrText>
-      </w:r>
-      <w:r>
-        <w:fldChar w:fldCharType="separate"/>
-      </w:r>
-      <w:r>
-        <w:rPr>
-          <w:rStyle w:val="Hyperlink"/>
-        </w:rPr>
-        <w:t>https://social.msdn.microsoft.com/Forums/en-US/2bba32df-fa2a-4749-8505-5b8eddc4fe9c/shorthand-for-multiple-ors?forum=csharplanguage</w:t>
-      </w:r>
-      <w:r>
-        <w:fldChar w:fldCharType="end"/>
-      </w:r>
+      <w:hyperlink r:id="rId12" w:history="1">
+        <w:r>
+          <w:rPr>
+            <w:rStyle w:val="Hyperlink"/>
+          </w:rPr>
+          <w:t>https://social.msdn.microsoft.</w:t>
+        </w:r>
+        <w:r>
+          <w:rPr>
+            <w:rStyle w:val="Hyperlink"/>
+          </w:rPr>
+          <w:t>c</w:t>
+        </w:r>
+        <w:r>
+          <w:rPr>
+            <w:rStyle w:val="Hyperlink"/>
+          </w:rPr>
+          <w:t>om/Forums/en-US/2bba32df-fa2a-4749-8505-5b8eddc4fe9c/shorthand-for-multiple-ors?forum=csharplanguage</w:t>
+        </w:r>
+      </w:hyperlink>
     </w:p>
     <w:p>
       <w:pPr>
@@ -222,7 +240,19 @@
           <w:rPr>
             <w:rStyle w:val="Hyperlink"/>
           </w:rPr>
-          <w:t>https://social.msdn.microsoft.com/Forums/en-US/7b393687-343b-4e63-bff3-7bc3ac46d368/does-c-have-an-quotorquot-list-eg-if-variable-1-2-3-dosomething?forum=csharplanguage</w:t>
+          <w:t>https://soci</w:t>
+        </w:r>
+        <w:r>
+          <w:rPr>
+            <w:rStyle w:val="Hyperlink"/>
+          </w:rPr>
+          <w:t>a</w:t>
+        </w:r>
+        <w:r>
+          <w:rPr>
+            <w:rStyle w:val="Hyperlink"/>
+          </w:rPr>
+          <w:t>l.msdn.microsoft.com/Forums/en-US/7b393687-343b-4e63-bff3-7bc3ac46d368/does-c-have-an-quotorquot-list-eg-if-variable-1-2-3-dosomething?forum=csharplanguage</w:t>
         </w:r>
       </w:hyperlink>
     </w:p>
@@ -282,6 +312,8 @@
       </w:r>
       <w:proofErr w:type="spellEnd"/>
     </w:p>
+    <w:bookmarkStart w:id="0" w:name="_GoBack"/>
+    <w:bookmarkEnd w:id="0"/>
     <w:p>
       <w:pPr>
         <w:pStyle w:val="ListParagraph"/>
@@ -289,15 +321,42 @@
           <w:ilvl w:val="0"/>
           <w:numId w:val="1"/>
         </w:numPr>
-      </w:pPr>
-      <w:hyperlink r:id="rId15" w:history="1">
-        <w:r>
-          <w:rPr>
-            <w:rStyle w:val="Hyperlink"/>
-          </w:rPr>
-          <w:t>https://answers.unity.com/questions/1277330/scene-couldnt-be-loaded-because-it-isnt-added-to-t.html</w:t>
-        </w:r>
-      </w:hyperlink>
+        <w:rPr>
+          <w:lang w:val="en-US"/>
+        </w:rPr>
+      </w:pPr>
+      <w:r>
+        <w:rPr>
+          <w:rStyle w:val="Hyperlink"/>
+        </w:rPr>
+        <w:fldChar w:fldCharType="begin"/>
+      </w:r>
+      <w:r>
+        <w:rPr>
+          <w:rStyle w:val="Hyperlink"/>
+          <w:lang w:val="en-US"/>
+        </w:rPr>
+        <w:instrText xml:space="preserve"> HYPERLINK "https://answers.unity.com/questions/1237706/the-namespace-global-already-contains-a-definition-2.html" </w:instrText>
+      </w:r>
+      <w:r>
+        <w:rPr>
+          <w:rStyle w:val="Hyperlink"/>
+        </w:rPr>
+        <w:fldChar w:fldCharType="separate"/>
+      </w:r>
+      <w:r>
+        <w:rPr>
+          <w:rStyle w:val="Hyperlink"/>
+          <w:lang w:val="en-US"/>
+        </w:rPr>
+        <w:t>https://answers.unity.com/questions/1237706/the-namespace-global-already-contains-a-definition-2.html</w:t>
+      </w:r>
+      <w:r>
+        <w:rPr>
+          <w:rStyle w:val="Hyperlink"/>
+        </w:rPr>
+        <w:fldChar w:fldCharType="end"/>
+      </w:r>
     </w:p>
     <w:p>
       <w:pPr>
@@ -306,28 +365,15 @@
           <w:ilvl w:val="0"/>
           <w:numId w:val="1"/>
         </w:numPr>
-      </w:pPr>
-      <w:hyperlink r:id="rId16" w:history="1">
-        <w:r>
-          <w:rPr>
-            <w:rStyle w:val="Hyperlink"/>
-          </w:rPr>
-          <w:t>https://answers.unity.com/questions/1237706/the-namespace-global-already-contains-a-definition-2.html</w:t>
-        </w:r>
-      </w:hyperlink>
-    </w:p>
-    <w:p>
-      <w:pPr>
-        <w:pStyle w:val="ListParagraph"/>
-        <w:numPr>
-          <w:ilvl w:val="0"/>
-          <w:numId w:val="1"/>
-        </w:numPr>
-      </w:pPr>
-      <w:hyperlink r:id="rId17" w:history="1">
-        <w:r>
-          <w:rPr>
-            <w:rStyle w:val="Hyperlink"/>
+        <w:rPr>
+          <w:lang w:val="en-US"/>
+        </w:rPr>
+      </w:pPr>
+      <w:hyperlink r:id="rId15" w:history="1">
+        <w:r>
+          <w:rPr>
+            <w:rStyle w:val="Hyperlink"/>
+            <w:lang w:val="en-US"/>
           </w:rPr>
           <w:t>https://blogs.unity3d.com/2015/09/10/unity-services-are-just-a-few-clicks-away/</w:t>
         </w:r>
@@ -344,12 +390,14 @@
           <w:rStyle w:val="Hyperlink"/>
           <w:color w:val="auto"/>
           <w:u w:val="none"/>
+          <w:lang w:val="en-US"/>
         </w:rPr>
       </w:pPr>
-      <w:hyperlink r:id="rId18" w:history="1">
-        <w:r>
-          <w:rPr>
-            <w:rStyle w:val="Hyperlink"/>
+      <w:hyperlink r:id="rId16" w:history="1">
+        <w:r>
+          <w:rPr>
+            <w:rStyle w:val="Hyperlink"/>
+            <w:lang w:val="en-US"/>
           </w:rPr>
           <w:t>https://answers.unity.com/questions/1229321/scene-assetsfirst-levelunity-1-couldnt-be-loaded-b.html</w:t>
         </w:r>
@@ -395,7 +443,7 @@
           <w:lang w:val="en-US"/>
         </w:rPr>
       </w:pPr>
-      <w:hyperlink r:id="rId19" w:history="1">
+      <w:hyperlink r:id="rId17" w:history="1">
         <w:r>
           <w:rPr>
             <w:rStyle w:val="Hyperlink"/>
@@ -416,7 +464,7 @@
           <w:lang w:val="en-US"/>
         </w:rPr>
       </w:pPr>
-      <w:hyperlink r:id="rId20" w:history="1">
+      <w:hyperlink r:id="rId18" w:history="1">
         <w:r>
           <w:rPr>
             <w:rStyle w:val="Hyperlink"/>
@@ -437,7 +485,7 @@
           <w:lang w:val="en-US"/>
         </w:rPr>
       </w:pPr>
-      <w:hyperlink r:id="rId21" w:history="1">
+      <w:hyperlink r:id="rId19" w:history="1">
         <w:r>
           <w:rPr>
             <w:rStyle w:val="Hyperlink"/>
@@ -458,7 +506,7 @@
           <w:lang w:val="en-US"/>
         </w:rPr>
       </w:pPr>
-      <w:hyperlink r:id="rId22" w:history="1">
+      <w:hyperlink r:id="rId20" w:history="1">
         <w:r>
           <w:rPr>
             <w:rStyle w:val="Hyperlink"/>
@@ -479,7 +527,7 @@
           <w:lang w:val="en-US"/>
         </w:rPr>
       </w:pPr>
-      <w:hyperlink r:id="rId23" w:history="1">
+      <w:hyperlink r:id="rId21" w:history="1">
         <w:r>
           <w:rPr>
             <w:rStyle w:val="Hyperlink"/>
@@ -537,7 +585,7 @@
           <w:numId w:val="4"/>
         </w:numPr>
       </w:pPr>
-      <w:hyperlink r:id="rId24" w:history="1">
+      <w:hyperlink r:id="rId22" w:history="1">
         <w:r>
           <w:rPr>
             <w:rStyle w:val="Hyperlink"/>
@@ -554,7 +602,7 @@
           <w:numId w:val="4"/>
         </w:numPr>
       </w:pPr>
-      <w:hyperlink r:id="rId25" w:history="1">
+      <w:hyperlink r:id="rId23" w:history="1">
         <w:r>
           <w:rPr>
             <w:rStyle w:val="Hyperlink"/>
@@ -576,7 +624,7 @@
           <w:u w:val="none"/>
         </w:rPr>
       </w:pPr>
-      <w:hyperlink r:id="rId26" w:history="1">
+      <w:hyperlink r:id="rId24" w:history="1">
         <w:r>
           <w:rPr>
             <w:rStyle w:val="Hyperlink"/>
@@ -593,7 +641,7 @@
           <w:numId w:val="4"/>
         </w:numPr>
       </w:pPr>
-      <w:hyperlink r:id="rId27" w:history="1">
+      <w:hyperlink r:id="rId25" w:history="1">
         <w:r>
           <w:rPr>
             <w:rStyle w:val="Hyperlink"/>
@@ -610,7 +658,7 @@
           <w:numId w:val="4"/>
         </w:numPr>
       </w:pPr>
-      <w:hyperlink r:id="rId28" w:history="1">
+      <w:hyperlink r:id="rId26" w:history="1">
         <w:r>
           <w:rPr>
             <w:rStyle w:val="Hyperlink"/>
@@ -627,7 +675,7 @@
           <w:numId w:val="4"/>
         </w:numPr>
       </w:pPr>
-      <w:hyperlink r:id="rId29" w:history="1">
+      <w:hyperlink r:id="rId27" w:history="1">
         <w:r>
           <w:rPr>
             <w:rStyle w:val="Hyperlink"/>
@@ -652,7 +700,7 @@
           <w:numId w:val="6"/>
         </w:numPr>
       </w:pPr>
-      <w:hyperlink r:id="rId30" w:history="1">
+      <w:hyperlink r:id="rId28" w:history="1">
         <w:r>
           <w:rPr>
             <w:rStyle w:val="Hyperlink"/>
@@ -674,7 +722,7 @@
           <w:u w:val="none"/>
         </w:rPr>
       </w:pPr>
-      <w:hyperlink r:id="rId31" w:history="1">
+      <w:hyperlink r:id="rId29" w:history="1">
         <w:r>
           <w:rPr>
             <w:rStyle w:val="Hyperlink"/>
@@ -691,7 +739,7 @@
           <w:numId w:val="6"/>
         </w:numPr>
       </w:pPr>
-      <w:hyperlink r:id="rId32" w:history="1">
+      <w:hyperlink r:id="rId30" w:history="1">
         <w:r>
           <w:rPr>
             <w:rStyle w:val="Hyperlink"/>
@@ -716,7 +764,7 @@
           <w:numId w:val="7"/>
         </w:numPr>
       </w:pPr>
-      <w:hyperlink r:id="rId33" w:history="1">
+      <w:hyperlink r:id="rId31" w:history="1">
         <w:r>
           <w:rPr>
             <w:rStyle w:val="Hyperlink"/>
@@ -733,7 +781,7 @@
           <w:numId w:val="7"/>
         </w:numPr>
       </w:pPr>
-      <w:hyperlink r:id="rId34" w:history="1">
+      <w:hyperlink r:id="rId32" w:history="1">
         <w:r>
           <w:rPr>
             <w:rStyle w:val="Hyperlink"/>
@@ -750,7 +798,7 @@
           <w:numId w:val="7"/>
         </w:numPr>
       </w:pPr>
-      <w:hyperlink r:id="rId35" w:history="1">
+      <w:hyperlink r:id="rId33" w:history="1">
         <w:r>
           <w:rPr>
             <w:rStyle w:val="Hyperlink"/>
@@ -785,7 +833,7 @@
           <w:u w:val="none"/>
         </w:rPr>
       </w:pPr>
-      <w:hyperlink r:id="rId36" w:history="1">
+      <w:hyperlink r:id="rId34" w:history="1">
         <w:r>
           <w:rPr>
             <w:rStyle w:val="Hyperlink"/>
@@ -815,7 +863,7 @@
           <w:u w:val="none"/>
         </w:rPr>
       </w:pPr>
-      <w:hyperlink r:id="rId37" w:history="1">
+      <w:hyperlink r:id="rId35" w:history="1">
         <w:r>
           <w:rPr>
             <w:rStyle w:val="Hyperlink"/>
@@ -845,7 +893,7 @@
           <w:numId w:val="12"/>
         </w:numPr>
       </w:pPr>
-      <w:hyperlink r:id="rId38" w:history="1">
+      <w:hyperlink r:id="rId36" w:history="1">
         <w:r>
           <w:rPr>
             <w:rStyle w:val="Hyperlink"/>
@@ -862,7 +910,7 @@
           <w:numId w:val="12"/>
         </w:numPr>
       </w:pPr>
-      <w:hyperlink r:id="rId39" w:history="1">
+      <w:hyperlink r:id="rId37" w:history="1">
         <w:r>
           <w:rPr>
             <w:rStyle w:val="Hyperlink"/>

</xml_diff>